<commit_message>
fix SSH key issue
</commit_message>
<xml_diff>
--- a/ms/Bledsoe&Ernest_ms_draft.docx
+++ b/ms/Bledsoe&Ernest_ms_draft.docx
@@ -13,7 +13,13 @@
         <w:rPr>
           <w:b/>
         </w:rPr>
-        <w:t>Title</w:t>
+        <w:t>T</w:t>
+      </w:r>
+      <w:r>
+        <w:rPr>
+          <w:b/>
+        </w:rPr>
+        <w:t>itle</w:t>
       </w:r>
       <w:r>
         <w:rPr>
@@ -21,6 +27,12 @@
         </w:rPr>
         <w:t>:</w:t>
       </w:r>
+      <w:r>
+        <w:rPr>
+          <w:b/>
+        </w:rPr>
+        <w:t xml:space="preserve"> </w:t>
+      </w:r>
     </w:p>
     <w:p>
       <w:pPr>
@@ -61,7 +73,7 @@
       <w:pPr>
         <w:spacing w:after="0" w:line="480" w:lineRule="auto"/>
       </w:pPr>
-      <w:hyperlink r:id="rId4" w:history="1">
+      <w:hyperlink r:id="rId5" w:history="1">
         <w:r>
           <w:rPr>
             <w:rStyle w:val="Hyperlink"/>
@@ -87,7 +99,7 @@
       <w:pPr>
         <w:spacing w:after="0" w:line="480" w:lineRule="auto"/>
       </w:pPr>
-      <w:hyperlink r:id="rId5" w:history="1">
+      <w:hyperlink r:id="rId6" w:history="1">
         <w:r>
           <w:rPr>
             <w:rStyle w:val="Hyperlink"/>
@@ -170,8 +182,6 @@
       <w:r>
         <w:t>Paragraph 2:</w:t>
       </w:r>
-      <w:bookmarkStart w:id="0" w:name="_GoBack"/>
-      <w:bookmarkEnd w:id="0"/>
     </w:p>
     <w:p>
       <w:pPr>
@@ -189,6 +199,9 @@
     <w:p>
       <w:pPr>
         <w:spacing w:after="0" w:line="480" w:lineRule="auto"/>
+        <w:rPr>
+          <w:b/>
+        </w:rPr>
       </w:pPr>
       <w:r>
         <w:rPr>
@@ -201,12 +214,28 @@
       <w:pPr>
         <w:spacing w:after="0" w:line="480" w:lineRule="auto"/>
       </w:pPr>
-      <w:r>
-        <w:rPr>
+    </w:p>
+    <w:p>
+      <w:pPr>
+        <w:spacing w:after="0" w:line="480" w:lineRule="auto"/>
+        <w:rPr>
+          <w:b/>
+        </w:rPr>
+      </w:pPr>
+      <w:r>
+        <w:rPr>
+          <w:b/>
           <w:i/>
         </w:rPr>
         <w:t>Study System</w:t>
       </w:r>
+      <w:r>
+        <w:rPr>
+          <w:b/>
+          <w:i/>
+        </w:rPr>
+        <w:t xml:space="preserve"> and Data</w:t>
+      </w:r>
     </w:p>
     <w:p>
       <w:pPr>
@@ -214,8 +243,293 @@
       </w:pPr>
       <w:r>
         <w:tab/>
-        <w:t xml:space="preserve">The Portal Project, started in 1977, is a long-term experimental system in the Chiricahua desert, near Portal, Arizona, USA. </w:t>
-      </w:r>
+      </w:r>
+      <w:r>
+        <w:t xml:space="preserve">We used </w:t>
+      </w:r>
+      <w:r>
+        <w:t>a 26-year time series</w:t>
+      </w:r>
+      <w:r>
+        <w:t xml:space="preserve"> (1988 – 2014) of </w:t>
+      </w:r>
+      <w:r>
+        <w:t xml:space="preserve">capture-mark-recapture </w:t>
+      </w:r>
+      <w:r>
+        <w:t xml:space="preserve">rodent data collected from the Portal Project to </w:t>
+      </w:r>
+      <w:commentRangeStart w:id="0"/>
+      <w:r>
+        <w:t xml:space="preserve">calculated population-, community-, and ecosystem-level metrics through time. </w:t>
+      </w:r>
+      <w:commentRangeEnd w:id="0"/>
+      <w:r>
+        <w:rPr>
+          <w:rStyle w:val="CommentReference"/>
+        </w:rPr>
+        <w:commentReference w:id="0"/>
+      </w:r>
+      <w:r>
+        <w:t>The Portal Project, started in 1977, is a long-term experimental system in the Chiricahua desert, near Portal, Arizona, USA</w:t>
+      </w:r>
+      <w:r>
+        <w:t xml:space="preserve"> (Brown et al. 1998)</w:t>
+      </w:r>
+      <w:r>
+        <w:t xml:space="preserve">. </w:t>
+      </w:r>
+      <w:r>
+        <w:t>Rodent abundance and comp</w:t>
+      </w:r>
+      <w:r>
+        <w:t>osition data are collected monthly</w:t>
+      </w:r>
+      <w:r>
+        <w:t xml:space="preserve"> using Sherman live traps, continuing to add to over 40 years of monthly rodent data [</w:t>
+      </w:r>
+      <w:r>
+        <w:rPr>
+          <w:color w:val="FF0000"/>
+        </w:rPr>
+        <w:t>living data paper?</w:t>
+      </w:r>
+      <w:r>
+        <w:t xml:space="preserve">]. </w:t>
+      </w:r>
+      <w:r>
+        <w:t>The site consists of 24 50x50 m fenced plots with three designated treatments. In control plots</w:t>
+      </w:r>
+      <w:r>
+        <w:t xml:space="preserve"> (</w:t>
+      </w:r>
+      <w:r>
+        <w:rPr>
+          <w:i/>
+        </w:rPr>
+        <w:t>n</w:t>
+      </w:r>
+      <w:r>
+        <w:t xml:space="preserve"> = 10)</w:t>
+      </w:r>
+      <w:r>
+        <w:t>, holes cut in the fence are large enough to allow al</w:t>
+      </w:r>
+      <w:r>
+        <w:t>l rodent species access while</w:t>
+      </w:r>
+      <w:r>
+        <w:t xml:space="preserve"> full rodent removal plots </w:t>
+      </w:r>
+      <w:r>
+        <w:t>(</w:t>
+      </w:r>
+      <w:r>
+        <w:rPr>
+          <w:i/>
+        </w:rPr>
+        <w:t>n</w:t>
+      </w:r>
+      <w:r>
+        <w:t xml:space="preserve"> = 6) </w:t>
+      </w:r>
+      <w:r>
+        <w:t xml:space="preserve">have no gates. Kangaroo rat exclosure plots </w:t>
+      </w:r>
+      <w:r>
+        <w:t>(</w:t>
+      </w:r>
+      <w:r>
+        <w:rPr>
+          <w:i/>
+        </w:rPr>
+        <w:t>n</w:t>
+      </w:r>
+      <w:r>
+        <w:t xml:space="preserve"> = 8) </w:t>
+      </w:r>
+      <w:r>
+        <w:t xml:space="preserve">have small holes in the fences which allows passage of all rodents except for those in the </w:t>
+      </w:r>
+      <w:r>
+        <w:rPr>
+          <w:i/>
+        </w:rPr>
+        <w:t>Dipodomys</w:t>
+      </w:r>
+      <w:r>
+        <w:t xml:space="preserve"> genus, which have enla</w:t>
+      </w:r>
+      <w:r>
+        <w:t xml:space="preserve">rged </w:t>
+      </w:r>
+      <w:r>
+        <w:t xml:space="preserve">auditory bullae; being able to selectively exclude </w:t>
+      </w:r>
+      <w:r>
+        <w:rPr>
+          <w:i/>
+        </w:rPr>
+        <w:t>Dipodomys</w:t>
+      </w:r>
+      <w:r>
+        <w:t xml:space="preserve"> is particularly useful as </w:t>
+      </w:r>
+      <w:r>
+        <w:rPr>
+          <w:i/>
+        </w:rPr>
+        <w:t>Dipodomys</w:t>
+      </w:r>
+      <w:r>
+        <w:t xml:space="preserve"> species are typically behaviorally dominant in the system</w:t>
+      </w:r>
+      <w:r>
+        <w:t xml:space="preserve"> [</w:t>
+      </w:r>
+      <w:r>
+        <w:rPr>
+          <w:color w:val="FF0000"/>
+        </w:rPr>
+        <w:t>citation?</w:t>
+      </w:r>
+      <w:r>
+        <w:t>]</w:t>
+      </w:r>
+      <w:r>
+        <w:t>.</w:t>
+      </w:r>
+      <w:r>
+        <w:t xml:space="preserve"> </w:t>
+      </w:r>
+      <w:r>
+        <w:t xml:space="preserve">Each plot consists </w:t>
+      </w:r>
+      <w:r>
+        <w:t>49 evenly-spaced permanent trapping stations placed in a 7x7 grid</w:t>
+      </w:r>
+      <w:r>
+        <w:t>. We identify to species, measure and record size and sex characteristics, and give each rodent an individualizing marker</w:t>
+      </w:r>
+      <w:r>
+        <w:t xml:space="preserve">; in the past, toe </w:t>
+      </w:r>
+      <w:r>
+        <w:t>and ear tags were used,</w:t>
+      </w:r>
+      <w:r>
+        <w:t xml:space="preserve"> but we now exclusively use passive integrated transponder (PIT) </w:t>
+      </w:r>
+      <w:r>
+        <w:t xml:space="preserve">tags. </w:t>
+      </w:r>
+    </w:p>
+    <w:p>
+      <w:pPr>
+        <w:spacing w:after="0" w:line="480" w:lineRule="auto"/>
+      </w:pPr>
+      <w:r>
+        <w:tab/>
+        <w:t>To ensure quality of data, we performe</w:t>
+      </w:r>
+      <w:r>
+        <w:t xml:space="preserve">d extensive quality control and cleaning of the data to address potential issues (e.g. duplicate tags, uncertain species identification). Where individuals with </w:t>
+      </w:r>
+      <w:r>
+        <w:lastRenderedPageBreak/>
+        <w:t>identical tags could be determined to be unique individuals (based on time between capture or different species identifications), each individual was assigned a unique tag number for analysis. Those considered indeterminant were excluded from analysis.</w:t>
+      </w:r>
+    </w:p>
+    <w:p>
+      <w:pPr>
+        <w:spacing w:after="0" w:line="480" w:lineRule="auto"/>
+        <w:rPr>
+          <w:i/>
+        </w:rPr>
+      </w:pPr>
+    </w:p>
+    <w:p>
+      <w:pPr>
+        <w:spacing w:after="0" w:line="480" w:lineRule="auto"/>
+        <w:rPr>
+          <w:b/>
+          <w:i/>
+        </w:rPr>
+      </w:pPr>
+      <w:r>
+        <w:rPr>
+          <w:b/>
+          <w:i/>
+        </w:rPr>
+        <w:t>Analyses</w:t>
+      </w:r>
+    </w:p>
+    <w:p>
+      <w:pPr>
+        <w:spacing w:after="0" w:line="480" w:lineRule="auto"/>
+      </w:pPr>
+      <w:r>
+        <w:t>All data and code for th</w:t>
+      </w:r>
+      <w:r>
+        <w:t>is paper is</w:t>
+      </w:r>
+      <w:r>
+        <w:t xml:space="preserve"> availab</w:t>
+      </w:r>
+      <w:r>
+        <w:t>le</w:t>
+      </w:r>
+      <w:r>
+        <w:t xml:space="preserve"> </w:t>
+      </w:r>
+      <w:r>
+        <w:t xml:space="preserve">on </w:t>
+      </w:r>
+      <w:proofErr w:type="spellStart"/>
+      <w:r>
+        <w:t>Github</w:t>
+      </w:r>
+      <w:proofErr w:type="spellEnd"/>
+      <w:r>
+        <w:t xml:space="preserve"> (</w:t>
+      </w:r>
+      <w:hyperlink r:id="rId9" w:history="1">
+        <w:r>
+          <w:rPr>
+            <w:rStyle w:val="Hyperlink"/>
+          </w:rPr>
+          <w:t>https://github.com/weecology/PortalData</w:t>
+        </w:r>
+      </w:hyperlink>
+      <w:r>
+        <w:t xml:space="preserve"> and </w:t>
+      </w:r>
+      <w:hyperlink r:id="rId10" w:history="1">
+        <w:r>
+          <w:rPr>
+            <w:rStyle w:val="Hyperlink"/>
+          </w:rPr>
+          <w:t>https://github.com/bleds22e/PP_shifts</w:t>
+        </w:r>
+      </w:hyperlink>
+      <w:r>
+        <w:t xml:space="preserve">, </w:t>
+      </w:r>
+      <w:r>
+        <w:t>respectively</w:t>
+      </w:r>
+      <w:r>
+        <w:t>)</w:t>
+      </w:r>
+      <w:r>
+        <w:t>.</w:t>
+      </w:r>
+    </w:p>
+    <w:p>
+      <w:pPr>
+        <w:spacing w:after="0" w:line="480" w:lineRule="auto"/>
+      </w:pPr>
     </w:p>
     <w:p>
       <w:pPr>
@@ -227,10 +541,353 @@
         </w:rPr>
         <w:t>Patch Preference</w:t>
       </w:r>
-    </w:p>
-    <w:p>
-      <w:pPr>
-        <w:spacing w:after="0" w:line="480" w:lineRule="auto"/>
+      <w:r>
+        <w:rPr>
+          <w:i/>
+        </w:rPr>
+        <w:t xml:space="preserve"> in Response to </w:t>
+      </w:r>
+      <w:r>
+        <w:rPr>
+          <w:i/>
+        </w:rPr>
+        <w:t xml:space="preserve">C. </w:t>
+      </w:r>
+      <w:proofErr w:type="spellStart"/>
+      <w:r>
+        <w:rPr>
+          <w:i/>
+        </w:rPr>
+        <w:t>baileyii</w:t>
+      </w:r>
+      <w:proofErr w:type="spellEnd"/>
+    </w:p>
+    <w:p>
+      <w:pPr>
+        <w:spacing w:after="0" w:line="480" w:lineRule="auto"/>
+      </w:pPr>
+      <w:r>
+        <w:tab/>
+      </w:r>
+      <w:r>
+        <w:t>To determine how</w:t>
+      </w:r>
+      <w:r>
+        <w:t xml:space="preserve"> </w:t>
+      </w:r>
+      <w:r>
+        <w:rPr>
+          <w:i/>
+        </w:rPr>
+        <w:t xml:space="preserve">C. penicillatus </w:t>
+      </w:r>
+      <w:r>
+        <w:t>abundance in control plots and kangaroo rat exclosures differed from equal through time</w:t>
+      </w:r>
+      <w:r>
+        <w:t>, w</w:t>
+      </w:r>
+      <w:r>
+        <w:t xml:space="preserve">e fit a linear model along the 1:1 line of mean </w:t>
+      </w:r>
+      <w:r>
+        <w:rPr>
+          <w:i/>
+        </w:rPr>
+        <w:t>C. penicillatus</w:t>
+      </w:r>
+      <w:r>
+        <w:t xml:space="preserve"> per plot by year</w:t>
+      </w:r>
+      <w:r>
+        <w:t xml:space="preserve"> in kangaroo rat exclosures against</w:t>
+      </w:r>
+      <w:r>
+        <w:t xml:space="preserve"> control plots. We then fit a </w:t>
+      </w:r>
+      <w:commentRangeStart w:id="1"/>
+      <w:r>
+        <w:t xml:space="preserve">quadratic generalized least squares model </w:t>
+      </w:r>
+      <w:commentRangeEnd w:id="1"/>
+      <w:r>
+        <w:rPr>
+          <w:rStyle w:val="CommentReference"/>
+        </w:rPr>
+        <w:commentReference w:id="1"/>
+      </w:r>
+      <w:r>
+        <w:t>(`</w:t>
+      </w:r>
+      <w:proofErr w:type="spellStart"/>
+      <w:r>
+        <w:t>nlme</w:t>
+      </w:r>
+      <w:proofErr w:type="spellEnd"/>
+      <w:r>
+        <w:t xml:space="preserve">` package) </w:t>
+      </w:r>
+      <w:r>
+        <w:t xml:space="preserve">of mean </w:t>
+      </w:r>
+      <w:r>
+        <w:rPr>
+          <w:i/>
+        </w:rPr>
+        <w:t xml:space="preserve">C. </w:t>
+      </w:r>
+      <w:proofErr w:type="spellStart"/>
+      <w:r>
+        <w:rPr>
+          <w:i/>
+        </w:rPr>
+        <w:t>baileyii</w:t>
+      </w:r>
+      <w:proofErr w:type="spellEnd"/>
+      <w:r>
+        <w:t xml:space="preserve"> per plo</w:t>
+      </w:r>
+      <w:r>
+        <w:t xml:space="preserve">t by year against the resulting residuals from the previous model to investigate how </w:t>
+      </w:r>
+      <w:r>
+        <w:rPr>
+          <w:i/>
+        </w:rPr>
+        <w:t xml:space="preserve">C. </w:t>
+      </w:r>
+      <w:proofErr w:type="spellStart"/>
+      <w:r>
+        <w:rPr>
+          <w:i/>
+        </w:rPr>
+        <w:t>baileyii</w:t>
+      </w:r>
+      <w:proofErr w:type="spellEnd"/>
+      <w:r>
+        <w:t xml:space="preserve"> mean abundance relates to </w:t>
+      </w:r>
+      <w:r>
+        <w:rPr>
+          <w:i/>
+        </w:rPr>
+        <w:t xml:space="preserve">C. </w:t>
+      </w:r>
+      <w:proofErr w:type="spellStart"/>
+      <w:r>
+        <w:rPr>
+          <w:i/>
+        </w:rPr>
+        <w:t>penicillatus’s</w:t>
+      </w:r>
+      <w:proofErr w:type="spellEnd"/>
+      <w:r>
+        <w:t xml:space="preserve"> plot treatment preferences. </w:t>
+      </w:r>
+      <w:r>
+        <w:t xml:space="preserve">We compared this model to one with an </w:t>
+      </w:r>
+      <w:proofErr w:type="spellStart"/>
+      <w:r>
+        <w:t>autroregressive</w:t>
+      </w:r>
+      <w:proofErr w:type="spellEnd"/>
+      <w:r>
+        <w:t xml:space="preserve"> structure. Both</w:t>
+      </w:r>
+      <w:r>
+        <w:t xml:space="preserve"> models performed similarly, so we chose to use the original</w:t>
+      </w:r>
+      <w:r>
+        <w:t xml:space="preserve"> model </w:t>
+      </w:r>
+      <w:r>
+        <w:t>without an autoregressive structure because it</w:t>
+      </w:r>
+      <w:r>
+        <w:t xml:space="preserve"> had a slightly lower AIC value</w:t>
+      </w:r>
+      <w:r>
+        <w:t xml:space="preserve"> and was the most parsimonious model</w:t>
+      </w:r>
+      <w:r>
+        <w:t>.</w:t>
+      </w:r>
+    </w:p>
+    <w:p>
+      <w:pPr>
+        <w:spacing w:after="0" w:line="480" w:lineRule="auto"/>
+      </w:pPr>
+    </w:p>
+    <w:p>
+      <w:pPr>
+        <w:spacing w:after="0" w:line="480" w:lineRule="auto"/>
+        <w:rPr>
+          <w:i/>
+        </w:rPr>
+      </w:pPr>
+      <w:r>
+        <w:rPr>
+          <w:i/>
+        </w:rPr>
+        <w:t>Population-level Metrics</w:t>
+      </w:r>
+    </w:p>
+    <w:p>
+      <w:pPr>
+        <w:spacing w:after="0" w:line="480" w:lineRule="auto"/>
+      </w:pPr>
+      <w:r>
+        <w:tab/>
+        <w:t xml:space="preserve">We used three population-level metrics from </w:t>
+      </w:r>
+      <w:r>
+        <w:rPr>
+          <w:i/>
+        </w:rPr>
+        <w:t>C. penicillatus</w:t>
+      </w:r>
+      <w:r>
+        <w:t>,</w:t>
+      </w:r>
+      <w:r>
+        <w:t xml:space="preserve"> </w:t>
+      </w:r>
+      <w:r>
+        <w:t>in each treatment type to support our findings: survival</w:t>
+      </w:r>
+      <w:r>
+        <w:t xml:space="preserve"> (</w:t>
+      </w:r>
+      <w:r>
+        <w:rPr>
+          <w:i/>
+        </w:rPr>
+        <w:t>S</w:t>
+      </w:r>
+      <w:r>
+        <w:t>)</w:t>
+      </w:r>
+      <w:r>
+        <w:t>, transition probability</w:t>
+      </w:r>
+      <w:r>
+        <w:t xml:space="preserve"> (</w:t>
+      </w:r>
+      <w:r>
+        <w:sym w:font="Symbol" w:char="F059"/>
+      </w:r>
+      <w:r>
+        <w:t>)</w:t>
+      </w:r>
+      <w:r>
+        <w:t xml:space="preserve">, and the </w:t>
+      </w:r>
+      <w:r>
+        <w:t xml:space="preserve">average </w:t>
+      </w:r>
+      <w:r>
+        <w:t xml:space="preserve">number of new individuals. </w:t>
+      </w:r>
+      <w:r>
+        <w:t xml:space="preserve">Both survival and transition probability were derived from a </w:t>
+      </w:r>
+      <w:proofErr w:type="spellStart"/>
+      <w:r>
+        <w:t>multistrata</w:t>
+      </w:r>
+      <w:proofErr w:type="spellEnd"/>
+      <w:r>
+        <w:t xml:space="preserve"> model in `</w:t>
+      </w:r>
+      <w:proofErr w:type="spellStart"/>
+      <w:r>
+        <w:t>RMark</w:t>
+      </w:r>
+      <w:proofErr w:type="spellEnd"/>
+      <w:r>
+        <w:t xml:space="preserve">`, with each treatment type representing a different stratum. Within the model, each time period was designated as </w:t>
+      </w:r>
+      <w:r>
+        <w:lastRenderedPageBreak/>
+        <w:t xml:space="preserve">either before or after the infiltration of </w:t>
+      </w:r>
+      <w:r>
+        <w:rPr>
+          <w:i/>
+        </w:rPr>
+        <w:t xml:space="preserve">C. </w:t>
+      </w:r>
+      <w:proofErr w:type="spellStart"/>
+      <w:r>
+        <w:rPr>
+          <w:i/>
+        </w:rPr>
+        <w:t>baileyii</w:t>
+      </w:r>
+      <w:proofErr w:type="spellEnd"/>
+      <w:r>
+        <w:t xml:space="preserve"> into the system; the first trapping period in which </w:t>
+      </w:r>
+      <w:r>
+        <w:rPr>
+          <w:i/>
+        </w:rPr>
+        <w:t xml:space="preserve">C. </w:t>
+      </w:r>
+      <w:proofErr w:type="spellStart"/>
+      <w:r>
+        <w:rPr>
+          <w:i/>
+        </w:rPr>
+        <w:t>baileyii</w:t>
+      </w:r>
+      <w:proofErr w:type="spellEnd"/>
+      <w:r>
+        <w:t xml:space="preserve"> was caught in all 8 kangaroo rat exclosures (July, 1997) was used as the differentiating timepoint. </w:t>
+      </w:r>
+    </w:p>
+    <w:p>
+      <w:pPr>
+        <w:spacing w:after="0" w:line="480" w:lineRule="auto"/>
+      </w:pPr>
+      <w:r>
+        <w:t xml:space="preserve">New </w:t>
+      </w:r>
+      <w:r>
+        <w:rPr>
+          <w:i/>
+        </w:rPr>
+        <w:t>C. penicillatus</w:t>
+      </w:r>
+      <w:r>
+        <w:t xml:space="preserve"> individuals are not necessarily juveniles or immigrants into the system but those which have been caught and given an identification tag for the first time. </w:t>
+      </w:r>
+      <w:r>
+        <w:t xml:space="preserve">We calculated mean new </w:t>
+      </w:r>
+      <w:r>
+        <w:rPr>
+          <w:i/>
+        </w:rPr>
+        <w:t xml:space="preserve">C. penicillatus </w:t>
+      </w:r>
+      <w:r>
+        <w:t>individuals per plot by year; n</w:t>
+      </w:r>
+      <w:r>
+        <w:t xml:space="preserve">ew individuals, therefore, are </w:t>
+      </w:r>
+      <w:r>
+        <w:t xml:space="preserve">counted only in the year of their capture. </w:t>
+      </w:r>
+    </w:p>
+    <w:p>
+      <w:pPr>
+        <w:spacing w:after="0" w:line="480" w:lineRule="auto"/>
+        <w:rPr>
+          <w:i/>
+        </w:rPr>
       </w:pPr>
     </w:p>
     <w:p>
@@ -248,6 +905,52 @@
       <w:pPr>
         <w:spacing w:after="0" w:line="480" w:lineRule="auto"/>
       </w:pPr>
+      <w:r>
+        <w:rPr>
+          <w:b/>
+        </w:rPr>
+        <w:tab/>
+      </w:r>
+      <w:r>
+        <w:t xml:space="preserve">As shown in Ernest &amp; Brown (2001), </w:t>
+      </w:r>
+      <w:r>
+        <w:t xml:space="preserve">the presence or absence of </w:t>
+      </w:r>
+      <w:r>
+        <w:rPr>
+          <w:i/>
+        </w:rPr>
+        <w:t xml:space="preserve">C. </w:t>
+      </w:r>
+      <w:proofErr w:type="spellStart"/>
+      <w:r>
+        <w:rPr>
+          <w:i/>
+        </w:rPr>
+        <w:t>baileyii</w:t>
+      </w:r>
+      <w:proofErr w:type="spellEnd"/>
+      <w:r>
+        <w:t xml:space="preserve"> can have </w:t>
+      </w:r>
+      <w:r>
+        <w:t>substantial</w:t>
+      </w:r>
+      <w:r>
+        <w:t xml:space="preserve"> effect on </w:t>
+      </w:r>
+      <w:r>
+        <w:t xml:space="preserve">ecosystem functioning. We calculated total rodent biomass per year for both plot treatment types and then calculated the ratio between the kangaroo rat exclosures and control plots. </w:t>
+      </w:r>
+    </w:p>
+    <w:p>
+      <w:pPr>
+        <w:spacing w:after="0" w:line="480" w:lineRule="auto"/>
+        <w:rPr>
+          <w:b/>
+        </w:rPr>
+      </w:pPr>
     </w:p>
     <w:p>
       <w:pPr>
@@ -274,6 +977,88 @@
     <w:p>
       <w:pPr>
         <w:spacing w:after="0" w:line="480" w:lineRule="auto"/>
+      </w:pPr>
+      <w:r>
+        <w:rPr>
+          <w:i/>
+        </w:rPr>
+        <w:t>Patch Preference in Response to PB</w:t>
+      </w:r>
+    </w:p>
+    <w:p>
+      <w:pPr>
+        <w:spacing w:after="0" w:line="480" w:lineRule="auto"/>
+      </w:pPr>
+      <w:r>
+        <w:tab/>
+      </w:r>
+      <w:r>
+        <w:t xml:space="preserve">Positive residuals from the model indicate that </w:t>
+      </w:r>
+      <w:r>
+        <w:rPr>
+          <w:i/>
+        </w:rPr>
+        <w:t>C. penicillatus</w:t>
+      </w:r>
+      <w:r>
+        <w:t xml:space="preserve"> were found in higher numbers in kangaroo rat exclosure plots, and negative residuals indicate higher average numbers in control plots.</w:t>
+      </w:r>
+    </w:p>
+    <w:p>
+      <w:pPr>
+        <w:spacing w:after="0" w:line="480" w:lineRule="auto"/>
+      </w:pPr>
+    </w:p>
+    <w:p>
+      <w:pPr>
+        <w:spacing w:after="0" w:line="480" w:lineRule="auto"/>
+      </w:pPr>
+    </w:p>
+    <w:p>
+      <w:pPr>
+        <w:spacing w:after="0" w:line="480" w:lineRule="auto"/>
+        <w:rPr>
+          <w:i/>
+        </w:rPr>
+      </w:pPr>
+      <w:r>
+        <w:rPr>
+          <w:i/>
+        </w:rPr>
+        <w:t>Population-level Metrics</w:t>
+      </w:r>
+    </w:p>
+    <w:p>
+      <w:pPr>
+        <w:spacing w:after="0" w:line="480" w:lineRule="auto"/>
+        <w:rPr>
+          <w:i/>
+        </w:rPr>
+      </w:pPr>
+    </w:p>
+    <w:p>
+      <w:pPr>
+        <w:spacing w:after="0" w:line="480" w:lineRule="auto"/>
+      </w:pPr>
+      <w:r>
+        <w:rPr>
+          <w:i/>
+        </w:rPr>
+        <w:t>Ecosystem Functioning</w:t>
+      </w:r>
+    </w:p>
+    <w:p>
+      <w:pPr>
+        <w:spacing w:after="0" w:line="480" w:lineRule="auto"/>
+        <w:rPr>
+          <w:b/>
+        </w:rPr>
+      </w:pPr>
+    </w:p>
+    <w:p>
+      <w:pPr>
+        <w:spacing w:after="0" w:line="480" w:lineRule="auto"/>
         <w:rPr>
           <w:b/>
         </w:rPr>
@@ -311,17 +1096,17 @@
         <w:rPr>
           <w:b/>
         </w:rPr>
-      </w:pPr>
-      <w:r>
-        <w:rPr>
-          <w:b/>
-        </w:rPr>
-        <w:br w:type="page"/>
-      </w:r>
-    </w:p>
-    <w:p>
-      <w:pPr>
-        <w:spacing w:after="0" w:line="480" w:lineRule="auto"/>
+        <w:sectPr>
+          <w:pgSz w:w="12240" w:h="15840"/>
+          <w:pgMar w:top="1440" w:right="1440" w:bottom="1440" w:left="1440" w:header="720" w:footer="720" w:gutter="0"/>
+          <w:lnNumType w:countBy="1" w:restart="continuous"/>
+          <w:cols w:space="720"/>
+          <w:docGrid w:linePitch="360"/>
+        </w:sectPr>
+      </w:pPr>
+    </w:p>
+    <w:p>
+      <w:pPr>
         <w:rPr>
           <w:b/>
         </w:rPr>
@@ -334,16 +1119,1404 @@
         <w:t>Figures</w:t>
       </w:r>
     </w:p>
-    <w:p>
-      <w:pPr>
-        <w:rPr>
-          <w:b/>
-        </w:rPr>
-      </w:pPr>
-      <w:r>
-        <w:rPr>
-          <w:b/>
-        </w:rPr>
+    <w:tbl>
+      <w:tblPr>
+        <w:tblStyle w:val="TableGrid"/>
+        <w:tblW w:w="0" w:type="auto"/>
+        <w:tblBorders>
+          <w:top w:val="none" w:sz="0" w:space="0" w:color="auto"/>
+          <w:left w:val="none" w:sz="0" w:space="0" w:color="auto"/>
+          <w:bottom w:val="none" w:sz="0" w:space="0" w:color="auto"/>
+          <w:right w:val="none" w:sz="0" w:space="0" w:color="auto"/>
+          <w:insideH w:val="none" w:sz="0" w:space="0" w:color="auto"/>
+          <w:insideV w:val="none" w:sz="0" w:space="0" w:color="auto"/>
+        </w:tblBorders>
+        <w:tblLook w:val="04A0" w:firstRow="1" w:lastRow="0" w:firstColumn="1" w:lastColumn="0" w:noHBand="0" w:noVBand="1"/>
+      </w:tblPr>
+      <w:tblGrid>
+        <w:gridCol w:w="12488"/>
+      </w:tblGrid>
+      <w:tr>
+        <w:trPr>
+          <w:trHeight w:val="4710"/>
+        </w:trPr>
+        <w:tc>
+          <w:tcPr>
+            <w:tcW w:w="12305" w:type="dxa"/>
+          </w:tcPr>
+          <w:p>
+            <w:pPr>
+              <w:jc w:val="center"/>
+              <w:rPr>
+                <w:b/>
+              </w:rPr>
+            </w:pPr>
+            <w:r>
+              <w:rPr>
+                <w:b/>
+                <w:noProof/>
+              </w:rPr>
+              <w:drawing>
+                <wp:inline distT="0" distB="0" distL="0" distR="0" wp14:anchorId="367F0331" wp14:editId="100DD402">
+                  <wp:extent cx="7793332" cy="3743325"/>
+                  <wp:effectExtent l="0" t="0" r="0" b="0"/>
+                  <wp:docPr id="5" name="Picture 5" descr="C:\Users\ellen.bledsoe\Dropbox (UFL)\Grad_School\Projects\PP_shifts\figures\ms_figures\PB_patchwork.png"/>
+                  <wp:cNvGraphicFramePr>
+                    <a:graphicFrameLocks xmlns:a="http://schemas.openxmlformats.org/drawingml/2006/main" noChangeAspect="1"/>
+                  </wp:cNvGraphicFramePr>
+                  <a:graphic xmlns:a="http://schemas.openxmlformats.org/drawingml/2006/main">
+                    <a:graphicData uri="http://schemas.openxmlformats.org/drawingml/2006/picture">
+                      <pic:pic xmlns:pic="http://schemas.openxmlformats.org/drawingml/2006/picture">
+                        <pic:nvPicPr>
+                          <pic:cNvPr id="0" name="Picture 3" descr="C:\Users\ellen.bledsoe\Dropbox (UFL)\Grad_School\Projects\PP_shifts\figures\ms_figures\PB_patchwork.png"/>
+                          <pic:cNvPicPr>
+                            <a:picLocks noChangeAspect="1" noChangeArrowheads="1"/>
+                          </pic:cNvPicPr>
+                        </pic:nvPicPr>
+                        <pic:blipFill>
+                          <a:blip r:embed="rId11" cstate="print">
+                            <a:extLst>
+                              <a:ext uri="{28A0092B-C50C-407E-A947-70E740481C1C}">
+                                <a14:useLocalDpi xmlns:a14="http://schemas.microsoft.com/office/drawing/2010/main" val="0"/>
+                              </a:ext>
+                            </a:extLst>
+                          </a:blip>
+                          <a:srcRect/>
+                          <a:stretch>
+                            <a:fillRect/>
+                          </a:stretch>
+                        </pic:blipFill>
+                        <pic:spPr bwMode="auto">
+                          <a:xfrm>
+                            <a:off x="0" y="0"/>
+                            <a:ext cx="7794664" cy="3743965"/>
+                          </a:xfrm>
+                          <a:prstGeom prst="rect">
+                            <a:avLst/>
+                          </a:prstGeom>
+                          <a:noFill/>
+                          <a:ln>
+                            <a:noFill/>
+                          </a:ln>
+                        </pic:spPr>
+                      </pic:pic>
+                    </a:graphicData>
+                  </a:graphic>
+                </wp:inline>
+              </w:drawing>
+            </w:r>
+          </w:p>
+        </w:tc>
+      </w:tr>
+      <w:tr>
+        <w:trPr>
+          <w:trHeight w:val="305"/>
+        </w:trPr>
+        <w:tc>
+          <w:tcPr>
+            <w:tcW w:w="12305" w:type="dxa"/>
+          </w:tcPr>
+          <w:p>
+            <w:pPr>
+              <w:rPr>
+                <w:sz w:val="20"/>
+                <w:szCs w:val="20"/>
+              </w:rPr>
+            </w:pPr>
+            <w:r>
+              <w:rPr>
+                <w:b/>
+                <w:sz w:val="20"/>
+                <w:szCs w:val="20"/>
+              </w:rPr>
+              <w:t>Figure 1.</w:t>
+            </w:r>
+            <w:r>
+              <w:rPr>
+                <w:sz w:val="20"/>
+                <w:szCs w:val="20"/>
+              </w:rPr>
+              <w:t xml:space="preserve"> </w:t>
+            </w:r>
+            <w:r>
+              <w:rPr>
+                <w:i/>
+                <w:sz w:val="20"/>
+                <w:szCs w:val="20"/>
+              </w:rPr>
+              <w:t>C. penicillatus</w:t>
+            </w:r>
+            <w:r>
+              <w:rPr>
+                <w:sz w:val="20"/>
+                <w:szCs w:val="20"/>
+              </w:rPr>
+              <w:t xml:space="preserve"> </w:t>
+            </w:r>
+            <w:r>
+              <w:rPr>
+                <w:sz w:val="20"/>
+                <w:szCs w:val="20"/>
+              </w:rPr>
+              <w:t xml:space="preserve">(PP) </w:t>
+            </w:r>
+            <w:r>
+              <w:rPr>
+                <w:sz w:val="20"/>
+                <w:szCs w:val="20"/>
+              </w:rPr>
+              <w:t xml:space="preserve">residuals against the 1:1 line and their relation to </w:t>
+            </w:r>
+            <w:r>
+              <w:rPr>
+                <w:i/>
+                <w:sz w:val="20"/>
+                <w:szCs w:val="20"/>
+              </w:rPr>
+              <w:t>C. baileyi</w:t>
+            </w:r>
+            <w:r>
+              <w:rPr>
+                <w:sz w:val="20"/>
+                <w:szCs w:val="20"/>
+              </w:rPr>
+              <w:t xml:space="preserve"> </w:t>
+            </w:r>
+            <w:r>
+              <w:rPr>
+                <w:sz w:val="20"/>
+                <w:szCs w:val="20"/>
+              </w:rPr>
+              <w:t xml:space="preserve">(PB) </w:t>
+            </w:r>
+            <w:r>
+              <w:rPr>
+                <w:sz w:val="20"/>
+                <w:szCs w:val="20"/>
+              </w:rPr>
+              <w:t>abundance. (A) Average</w:t>
+            </w:r>
+            <w:r>
+              <w:rPr>
+                <w:sz w:val="20"/>
+                <w:szCs w:val="20"/>
+              </w:rPr>
+              <w:t xml:space="preserve"> number of </w:t>
+            </w:r>
+            <w:r>
+              <w:rPr>
+                <w:i/>
+                <w:sz w:val="20"/>
+                <w:szCs w:val="20"/>
+              </w:rPr>
+              <w:t>C. baileyi</w:t>
+            </w:r>
+            <w:r>
+              <w:rPr>
+                <w:sz w:val="20"/>
+                <w:szCs w:val="20"/>
+              </w:rPr>
+              <w:t xml:space="preserve"> individuals per plot through time. (B) Residuals of a linear model fit to the 1:1 line of average number of </w:t>
+            </w:r>
+            <w:r>
+              <w:rPr>
+                <w:i/>
+                <w:sz w:val="20"/>
+                <w:szCs w:val="20"/>
+              </w:rPr>
+              <w:t>C. penicillatus</w:t>
+            </w:r>
+            <w:r>
+              <w:rPr>
+                <w:sz w:val="20"/>
+                <w:szCs w:val="20"/>
+              </w:rPr>
+              <w:t xml:space="preserve"> individuals per plot in kangaroo rat exclosures versus control plots through time. Positive (+) residuals indicate higher average individuals on kangaroo rat plots</w:t>
+            </w:r>
+            <w:r>
+              <w:rPr>
+                <w:sz w:val="20"/>
+                <w:szCs w:val="20"/>
+              </w:rPr>
+              <w:t xml:space="preserve"> than equal, and negative </w:t>
+            </w:r>
+          </w:p>
+          <w:p>
+            <w:pPr>
+              <w:rPr>
+                <w:sz w:val="20"/>
+                <w:szCs w:val="20"/>
+              </w:rPr>
+            </w:pPr>
+            <w:r>
+              <w:rPr>
+                <w:sz w:val="20"/>
+                <w:szCs w:val="20"/>
+              </w:rPr>
+              <w:t>(-</w:t>
+            </w:r>
+            <w:r>
+              <w:rPr>
+                <w:sz w:val="20"/>
+                <w:szCs w:val="20"/>
+              </w:rPr>
+              <w:t>) residuals indicate higher average individuals on control plots. In plots (A) and (B), grey bars indicate infiltration (1995-1998) and subsequent decline (2008-2010) of</w:t>
+            </w:r>
+            <w:r>
+              <w:rPr>
+                <w:sz w:val="20"/>
+                <w:szCs w:val="20"/>
+              </w:rPr>
+              <w:t xml:space="preserve"> </w:t>
+            </w:r>
+            <w:r>
+              <w:rPr>
+                <w:i/>
+                <w:sz w:val="20"/>
+                <w:szCs w:val="20"/>
+              </w:rPr>
+              <w:t>C. baileyi</w:t>
+            </w:r>
+            <w:r>
+              <w:rPr>
+                <w:i/>
+                <w:sz w:val="20"/>
+                <w:szCs w:val="20"/>
+              </w:rPr>
+              <w:t>.</w:t>
+            </w:r>
+            <w:r>
+              <w:rPr>
+                <w:sz w:val="20"/>
+                <w:szCs w:val="20"/>
+              </w:rPr>
+              <w:t xml:space="preserve"> (C) Generalized least squares regression of </w:t>
+            </w:r>
+            <w:r>
+              <w:rPr>
+                <w:i/>
+                <w:sz w:val="20"/>
+                <w:szCs w:val="20"/>
+              </w:rPr>
+              <w:t>C. penicillatus</w:t>
+            </w:r>
+            <w:r>
+              <w:rPr>
+                <w:sz w:val="20"/>
+                <w:szCs w:val="20"/>
+              </w:rPr>
+              <w:t xml:space="preserve"> residuals</w:t>
+            </w:r>
+            <w:r>
+              <w:rPr>
+                <w:sz w:val="20"/>
+                <w:szCs w:val="20"/>
+              </w:rPr>
+              <w:t xml:space="preserve"> as related to the average number of </w:t>
+            </w:r>
+            <w:r>
+              <w:rPr>
+                <w:i/>
+                <w:sz w:val="20"/>
+                <w:szCs w:val="20"/>
+              </w:rPr>
+              <w:t>C. baileyi</w:t>
+            </w:r>
+            <w:r>
+              <w:rPr>
+                <w:sz w:val="20"/>
+                <w:szCs w:val="20"/>
+              </w:rPr>
+              <w:t xml:space="preserve"> individuals per plot per year. [</w:t>
+            </w:r>
+            <w:r>
+              <w:rPr>
+                <w:color w:val="FF0000"/>
+                <w:sz w:val="20"/>
+                <w:szCs w:val="20"/>
+              </w:rPr>
+              <w:t>insert stats here</w:t>
+            </w:r>
+            <w:r>
+              <w:rPr>
+                <w:sz w:val="20"/>
+                <w:szCs w:val="20"/>
+              </w:rPr>
+              <w:t>]</w:t>
+            </w:r>
+          </w:p>
+        </w:tc>
+      </w:tr>
+    </w:tbl>
+    <w:p>
+      <w:pPr>
+        <w:jc w:val="center"/>
+        <w:rPr>
+          <w:b/>
+        </w:rPr>
+      </w:pPr>
+      <w:r>
+        <w:rPr>
+          <w:b/>
+        </w:rPr>
+        <w:br w:type="page"/>
+      </w:r>
+    </w:p>
+    <w:p>
+      <w:pPr>
+        <w:spacing w:after="0" w:line="480" w:lineRule="auto"/>
+        <w:rPr>
+          <w:b/>
+        </w:rPr>
+        <w:sectPr>
+          <w:pgSz w:w="15840" w:h="12240" w:orient="landscape"/>
+          <w:pgMar w:top="1440" w:right="1440" w:bottom="1440" w:left="1440" w:header="720" w:footer="720" w:gutter="0"/>
+          <w:lnNumType w:countBy="1" w:restart="continuous"/>
+          <w:cols w:space="720"/>
+          <w:docGrid w:linePitch="360"/>
+        </w:sectPr>
+      </w:pPr>
+    </w:p>
+    <w:tbl>
+      <w:tblPr>
+        <w:tblStyle w:val="TableGrid"/>
+        <w:tblW w:w="0" w:type="auto"/>
+        <w:tblBorders>
+          <w:top w:val="none" w:sz="0" w:space="0" w:color="auto"/>
+          <w:left w:val="none" w:sz="0" w:space="0" w:color="auto"/>
+          <w:bottom w:val="none" w:sz="0" w:space="0" w:color="auto"/>
+          <w:right w:val="none" w:sz="0" w:space="0" w:color="auto"/>
+          <w:insideH w:val="none" w:sz="0" w:space="0" w:color="auto"/>
+          <w:insideV w:val="none" w:sz="0" w:space="0" w:color="auto"/>
+        </w:tblBorders>
+        <w:tblLook w:val="04A0" w:firstRow="1" w:lastRow="0" w:firstColumn="1" w:lastColumn="0" w:noHBand="0" w:noVBand="1"/>
+      </w:tblPr>
+      <w:tblGrid>
+        <w:gridCol w:w="8856"/>
+      </w:tblGrid>
+      <w:tr>
+        <w:tc>
+          <w:tcPr>
+            <w:tcW w:w="8005" w:type="dxa"/>
+          </w:tcPr>
+          <w:p>
+            <w:pPr>
+              <w:rPr>
+                <w:b/>
+              </w:rPr>
+            </w:pPr>
+            <w:r>
+              <w:rPr>
+                <w:b/>
+                <w:noProof/>
+              </w:rPr>
+              <w:lastRenderedPageBreak/>
+              <w:drawing>
+                <wp:inline distT="0" distB="0" distL="0" distR="0" wp14:anchorId="6555C496" wp14:editId="52BA8FC2">
+                  <wp:extent cx="5486400" cy="4114800"/>
+                  <wp:effectExtent l="0" t="0" r="0" b="0"/>
+                  <wp:docPr id="1" name="Picture 1" descr="C:\Users\ellen.bledsoe\Dropbox (UFL)\Grad_School\Projects\PP_shifts\figures\ms_figures\new_PP_per_year_classic.png"/>
+                  <wp:cNvGraphicFramePr>
+                    <a:graphicFrameLocks xmlns:a="http://schemas.openxmlformats.org/drawingml/2006/main" noChangeAspect="1"/>
+                  </wp:cNvGraphicFramePr>
+                  <a:graphic xmlns:a="http://schemas.openxmlformats.org/drawingml/2006/main">
+                    <a:graphicData uri="http://schemas.openxmlformats.org/drawingml/2006/picture">
+                      <pic:pic xmlns:pic="http://schemas.openxmlformats.org/drawingml/2006/picture">
+                        <pic:nvPicPr>
+                          <pic:cNvPr id="0" name="Picture 1" descr="C:\Users\ellen.bledsoe\Dropbox (UFL)\Grad_School\Projects\PP_shifts\figures\ms_figures\new_PP_per_year_classic.png"/>
+                          <pic:cNvPicPr>
+                            <a:picLocks noChangeAspect="1" noChangeArrowheads="1"/>
+                          </pic:cNvPicPr>
+                        </pic:nvPicPr>
+                        <pic:blipFill>
+                          <a:blip r:embed="rId12" cstate="print">
+                            <a:extLst>
+                              <a:ext uri="{28A0092B-C50C-407E-A947-70E740481C1C}">
+                                <a14:useLocalDpi xmlns:a14="http://schemas.microsoft.com/office/drawing/2010/main" val="0"/>
+                              </a:ext>
+                            </a:extLst>
+                          </a:blip>
+                          <a:srcRect/>
+                          <a:stretch>
+                            <a:fillRect/>
+                          </a:stretch>
+                        </pic:blipFill>
+                        <pic:spPr bwMode="auto">
+                          <a:xfrm>
+                            <a:off x="0" y="0"/>
+                            <a:ext cx="5486400" cy="4114800"/>
+                          </a:xfrm>
+                          <a:prstGeom prst="rect">
+                            <a:avLst/>
+                          </a:prstGeom>
+                          <a:noFill/>
+                          <a:ln>
+                            <a:noFill/>
+                          </a:ln>
+                        </pic:spPr>
+                      </pic:pic>
+                    </a:graphicData>
+                  </a:graphic>
+                </wp:inline>
+              </w:drawing>
+            </w:r>
+          </w:p>
+        </w:tc>
+      </w:tr>
+      <w:tr>
+        <w:tc>
+          <w:tcPr>
+            <w:tcW w:w="8005" w:type="dxa"/>
+          </w:tcPr>
+          <w:p>
+            <w:r>
+              <w:rPr>
+                <w:b/>
+                <w:sz w:val="20"/>
+                <w:szCs w:val="20"/>
+              </w:rPr>
+              <w:t>Figure 2.</w:t>
+            </w:r>
+            <w:r>
+              <w:rPr>
+                <w:sz w:val="20"/>
+                <w:szCs w:val="20"/>
+              </w:rPr>
+              <w:t xml:space="preserve"> </w:t>
+            </w:r>
+            <w:r>
+              <w:rPr>
+                <w:sz w:val="20"/>
+                <w:szCs w:val="20"/>
+              </w:rPr>
+              <w:t xml:space="preserve">Average number of new </w:t>
+            </w:r>
+            <w:r>
+              <w:rPr>
+                <w:i/>
+                <w:sz w:val="20"/>
+                <w:szCs w:val="20"/>
+              </w:rPr>
+              <w:t xml:space="preserve">C. penicillatus </w:t>
+            </w:r>
+            <w:r>
+              <w:rPr>
+                <w:sz w:val="20"/>
+                <w:szCs w:val="20"/>
+              </w:rPr>
+              <w:t>(PP) individuals per plot through time. G</w:t>
+            </w:r>
+            <w:r>
+              <w:rPr>
+                <w:sz w:val="20"/>
+                <w:szCs w:val="20"/>
+              </w:rPr>
+              <w:t xml:space="preserve">rey bars indicate infiltration (1995-1998) and subsequent decline (2008-2010) of </w:t>
+            </w:r>
+            <w:r>
+              <w:rPr>
+                <w:i/>
+                <w:sz w:val="20"/>
+                <w:szCs w:val="20"/>
+              </w:rPr>
+              <w:t>C. baileyi</w:t>
+            </w:r>
+            <w:bookmarkStart w:id="2" w:name="_GoBack"/>
+            <w:bookmarkEnd w:id="2"/>
+            <w:r>
+              <w:rPr>
+                <w:i/>
+                <w:sz w:val="20"/>
+                <w:szCs w:val="20"/>
+              </w:rPr>
+              <w:t>.</w:t>
+            </w:r>
+          </w:p>
+        </w:tc>
+      </w:tr>
+    </w:tbl>
+    <w:p>
+      <w:pPr>
+        <w:spacing w:after="0" w:line="240" w:lineRule="auto"/>
+        <w:rPr>
+          <w:b/>
+        </w:rPr>
+      </w:pPr>
+    </w:p>
+    <w:p>
+      <w:pPr>
+        <w:spacing w:after="0" w:line="240" w:lineRule="auto"/>
+        <w:rPr>
+          <w:b/>
+        </w:rPr>
+      </w:pPr>
+      <w:r>
+        <w:rPr>
+          <w:b/>
+        </w:rPr>
+        <w:br w:type="page"/>
+      </w:r>
+    </w:p>
+    <w:tbl>
+      <w:tblPr>
+        <w:tblStyle w:val="TableGrid"/>
+        <w:tblW w:w="0" w:type="auto"/>
+        <w:tblBorders>
+          <w:top w:val="none" w:sz="0" w:space="0" w:color="auto"/>
+          <w:left w:val="none" w:sz="0" w:space="0" w:color="auto"/>
+          <w:bottom w:val="none" w:sz="0" w:space="0" w:color="auto"/>
+          <w:right w:val="none" w:sz="0" w:space="0" w:color="auto"/>
+          <w:insideH w:val="none" w:sz="0" w:space="0" w:color="auto"/>
+          <w:insideV w:val="none" w:sz="0" w:space="0" w:color="auto"/>
+        </w:tblBorders>
+        <w:tblLook w:val="04A0" w:firstRow="1" w:lastRow="0" w:firstColumn="1" w:lastColumn="0" w:noHBand="0" w:noVBand="1"/>
+      </w:tblPr>
+      <w:tblGrid>
+        <w:gridCol w:w="8136"/>
+      </w:tblGrid>
+      <w:tr>
+        <w:tc>
+          <w:tcPr>
+            <w:tcW w:w="8124" w:type="dxa"/>
+          </w:tcPr>
+          <w:p>
+            <w:pPr>
+              <w:rPr>
+                <w:b/>
+              </w:rPr>
+            </w:pPr>
+            <w:r>
+              <w:rPr>
+                <w:b/>
+                <w:noProof/>
+              </w:rPr>
+              <w:lastRenderedPageBreak/>
+              <w:drawing>
+                <wp:inline distT="0" distB="0" distL="0" distR="0" wp14:anchorId="448B85C5" wp14:editId="6751BA2E">
+                  <wp:extent cx="5029200" cy="4114800"/>
+                  <wp:effectExtent l="0" t="0" r="0" b="0"/>
+                  <wp:docPr id="6" name="Picture 6" descr="C:\Users\ellen.bledsoe\Dropbox (UFL)\Grad_School\Projects\PP_shifts\figures\ms_figures\biomass_ratio.png"/>
+                  <wp:cNvGraphicFramePr>
+                    <a:graphicFrameLocks xmlns:a="http://schemas.openxmlformats.org/drawingml/2006/main" noChangeAspect="1"/>
+                  </wp:cNvGraphicFramePr>
+                  <a:graphic xmlns:a="http://schemas.openxmlformats.org/drawingml/2006/main">
+                    <a:graphicData uri="http://schemas.openxmlformats.org/drawingml/2006/picture">
+                      <pic:pic xmlns:pic="http://schemas.openxmlformats.org/drawingml/2006/picture">
+                        <pic:nvPicPr>
+                          <pic:cNvPr id="0" name="Picture 4" descr="C:\Users\ellen.bledsoe\Dropbox (UFL)\Grad_School\Projects\PP_shifts\figures\ms_figures\biomass_ratio.png"/>
+                          <pic:cNvPicPr>
+                            <a:picLocks noChangeAspect="1" noChangeArrowheads="1"/>
+                          </pic:cNvPicPr>
+                        </pic:nvPicPr>
+                        <pic:blipFill>
+                          <a:blip r:embed="rId13" cstate="print">
+                            <a:extLst>
+                              <a:ext uri="{28A0092B-C50C-407E-A947-70E740481C1C}">
+                                <a14:useLocalDpi xmlns:a14="http://schemas.microsoft.com/office/drawing/2010/main" val="0"/>
+                              </a:ext>
+                            </a:extLst>
+                          </a:blip>
+                          <a:srcRect/>
+                          <a:stretch>
+                            <a:fillRect/>
+                          </a:stretch>
+                        </pic:blipFill>
+                        <pic:spPr bwMode="auto">
+                          <a:xfrm>
+                            <a:off x="0" y="0"/>
+                            <a:ext cx="5029200" cy="4114800"/>
+                          </a:xfrm>
+                          <a:prstGeom prst="rect">
+                            <a:avLst/>
+                          </a:prstGeom>
+                          <a:noFill/>
+                          <a:ln>
+                            <a:noFill/>
+                          </a:ln>
+                        </pic:spPr>
+                      </pic:pic>
+                    </a:graphicData>
+                  </a:graphic>
+                </wp:inline>
+              </w:drawing>
+            </w:r>
+          </w:p>
+        </w:tc>
+      </w:tr>
+      <w:tr>
+        <w:tc>
+          <w:tcPr>
+            <w:tcW w:w="8124" w:type="dxa"/>
+          </w:tcPr>
+          <w:p>
+            <w:pPr>
+              <w:rPr>
+                <w:b/>
+              </w:rPr>
+            </w:pPr>
+            <w:r>
+              <w:rPr>
+                <w:b/>
+                <w:sz w:val="20"/>
+                <w:szCs w:val="20"/>
+              </w:rPr>
+              <w:t>Figure 3.</w:t>
+            </w:r>
+            <w:r>
+              <w:rPr>
+                <w:sz w:val="20"/>
+                <w:szCs w:val="20"/>
+              </w:rPr>
+              <w:t xml:space="preserve"> Ratio of total rodent biomass in kangaroo rat exclosures to control plots though time. G</w:t>
+            </w:r>
+            <w:r>
+              <w:rPr>
+                <w:sz w:val="20"/>
+                <w:szCs w:val="20"/>
+              </w:rPr>
+              <w:t xml:space="preserve">rey bars indicate infiltration (1995-1998) and subsequent decline (2008-2010) of </w:t>
+            </w:r>
+            <w:r>
+              <w:rPr>
+                <w:i/>
+                <w:sz w:val="20"/>
+                <w:szCs w:val="20"/>
+              </w:rPr>
+              <w:t>C. baileyi.</w:t>
+            </w:r>
+            <w:r>
+              <w:rPr>
+                <w:i/>
+                <w:sz w:val="20"/>
+                <w:szCs w:val="20"/>
+              </w:rPr>
+              <w:t xml:space="preserve"> </w:t>
+            </w:r>
+          </w:p>
+        </w:tc>
+      </w:tr>
+    </w:tbl>
+    <w:p>
+      <w:pPr>
+        <w:spacing w:after="0" w:line="480" w:lineRule="auto"/>
+        <w:rPr>
+          <w:b/>
+        </w:rPr>
+      </w:pPr>
+      <w:r>
+        <w:rPr>
+          <w:b/>
+        </w:rPr>
+        <w:br w:type="page"/>
+      </w:r>
+    </w:p>
+    <w:p>
+      <w:pPr>
+        <w:spacing w:after="0" w:line="480" w:lineRule="auto"/>
+        <w:rPr>
+          <w:b/>
+        </w:rPr>
+      </w:pPr>
+      <w:r>
+        <w:rPr>
+          <w:b/>
+        </w:rPr>
+        <w:lastRenderedPageBreak/>
+        <w:t>Tables</w:t>
+      </w:r>
+    </w:p>
+    <w:tbl>
+      <w:tblPr>
+        <w:tblStyle w:val="TableGrid"/>
+        <w:tblW w:w="0" w:type="auto"/>
+        <w:tblInd w:w="540" w:type="dxa"/>
+        <w:tblBorders>
+          <w:top w:val="none" w:sz="0" w:space="0" w:color="auto"/>
+          <w:left w:val="none" w:sz="0" w:space="0" w:color="auto"/>
+          <w:bottom w:val="none" w:sz="0" w:space="0" w:color="auto"/>
+          <w:right w:val="none" w:sz="0" w:space="0" w:color="auto"/>
+          <w:insideH w:val="none" w:sz="0" w:space="0" w:color="auto"/>
+          <w:insideV w:val="none" w:sz="0" w:space="0" w:color="auto"/>
+        </w:tblBorders>
+        <w:tblLook w:val="04A0" w:firstRow="1" w:lastRow="0" w:firstColumn="1" w:lastColumn="0" w:noHBand="0" w:noVBand="1"/>
+      </w:tblPr>
+      <w:tblGrid>
+        <w:gridCol w:w="1530"/>
+        <w:gridCol w:w="1260"/>
+        <w:gridCol w:w="1260"/>
+        <w:gridCol w:w="2070"/>
+        <w:gridCol w:w="2070"/>
+      </w:tblGrid>
+      <w:tr>
+        <w:trPr>
+          <w:trHeight w:val="70"/>
+        </w:trPr>
+        <w:tc>
+          <w:tcPr>
+            <w:tcW w:w="8190" w:type="dxa"/>
+            <w:gridSpan w:val="5"/>
+            <w:tcBorders>
+              <w:bottom w:val="single" w:sz="4" w:space="0" w:color="auto"/>
+            </w:tcBorders>
+          </w:tcPr>
+          <w:p>
+            <w:pPr>
+              <w:rPr>
+                <w:sz w:val="20"/>
+                <w:szCs w:val="20"/>
+              </w:rPr>
+            </w:pPr>
+            <w:r>
+              <w:rPr>
+                <w:sz w:val="20"/>
+                <w:szCs w:val="20"/>
+              </w:rPr>
+              <w:t xml:space="preserve">Table 1. </w:t>
+            </w:r>
+          </w:p>
+          <w:p>
+            <w:pPr>
+              <w:rPr>
+                <w:b/>
+                <w:sz w:val="8"/>
+                <w:szCs w:val="8"/>
+              </w:rPr>
+            </w:pPr>
+          </w:p>
+        </w:tc>
+      </w:tr>
+      <w:tr>
+        <w:trPr>
+          <w:trHeight w:val="70"/>
+        </w:trPr>
+        <w:tc>
+          <w:tcPr>
+            <w:tcW w:w="1530" w:type="dxa"/>
+            <w:tcBorders>
+              <w:top w:val="single" w:sz="4" w:space="0" w:color="auto"/>
+            </w:tcBorders>
+          </w:tcPr>
+          <w:p>
+            <w:pPr>
+              <w:jc w:val="center"/>
+              <w:rPr>
+                <w:b/>
+                <w:sz w:val="8"/>
+                <w:szCs w:val="8"/>
+              </w:rPr>
+            </w:pPr>
+          </w:p>
+        </w:tc>
+        <w:tc>
+          <w:tcPr>
+            <w:tcW w:w="2520" w:type="dxa"/>
+            <w:gridSpan w:val="2"/>
+            <w:tcBorders>
+              <w:top w:val="single" w:sz="4" w:space="0" w:color="auto"/>
+            </w:tcBorders>
+          </w:tcPr>
+          <w:p>
+            <w:pPr>
+              <w:jc w:val="center"/>
+              <w:rPr>
+                <w:b/>
+                <w:sz w:val="8"/>
+                <w:szCs w:val="8"/>
+              </w:rPr>
+            </w:pPr>
+          </w:p>
+        </w:tc>
+        <w:tc>
+          <w:tcPr>
+            <w:tcW w:w="4140" w:type="dxa"/>
+            <w:gridSpan w:val="2"/>
+            <w:tcBorders>
+              <w:top w:val="single" w:sz="4" w:space="0" w:color="auto"/>
+            </w:tcBorders>
+          </w:tcPr>
+          <w:p>
+            <w:pPr>
+              <w:jc w:val="center"/>
+              <w:rPr>
+                <w:b/>
+                <w:sz w:val="8"/>
+                <w:szCs w:val="8"/>
+              </w:rPr>
+            </w:pPr>
+          </w:p>
+        </w:tc>
+      </w:tr>
+      <w:tr>
+        <w:trPr>
+          <w:trHeight w:val="215"/>
+        </w:trPr>
+        <w:tc>
+          <w:tcPr>
+            <w:tcW w:w="1530" w:type="dxa"/>
+          </w:tcPr>
+          <w:p>
+            <w:pPr>
+              <w:jc w:val="center"/>
+              <w:rPr>
+                <w:b/>
+              </w:rPr>
+            </w:pPr>
+            <w:r>
+              <w:rPr>
+                <w:b/>
+              </w:rPr>
+              <w:t>Time Period</w:t>
+            </w:r>
+          </w:p>
+        </w:tc>
+        <w:tc>
+          <w:tcPr>
+            <w:tcW w:w="2520" w:type="dxa"/>
+            <w:gridSpan w:val="2"/>
+          </w:tcPr>
+          <w:p>
+            <w:pPr>
+              <w:jc w:val="center"/>
+              <w:rPr>
+                <w:b/>
+                <w:u w:val="single"/>
+              </w:rPr>
+            </w:pPr>
+            <w:r>
+              <w:rPr>
+                <w:b/>
+                <w:u w:val="single"/>
+              </w:rPr>
+              <w:t>Survival (SE)</w:t>
+            </w:r>
+          </w:p>
+        </w:tc>
+        <w:tc>
+          <w:tcPr>
+            <w:tcW w:w="4140" w:type="dxa"/>
+            <w:gridSpan w:val="2"/>
+          </w:tcPr>
+          <w:p>
+            <w:pPr>
+              <w:jc w:val="center"/>
+              <w:rPr>
+                <w:u w:val="single"/>
+              </w:rPr>
+            </w:pPr>
+            <w:r>
+              <w:rPr>
+                <w:b/>
+                <w:u w:val="single"/>
+              </w:rPr>
+              <w:t>Transition Probability (SE)</w:t>
+            </w:r>
+          </w:p>
+        </w:tc>
+      </w:tr>
+      <w:tr>
+        <w:trPr>
+          <w:trHeight w:val="80"/>
+        </w:trPr>
+        <w:tc>
+          <w:tcPr>
+            <w:tcW w:w="1530" w:type="dxa"/>
+          </w:tcPr>
+          <w:p>
+            <w:pPr>
+              <w:rPr>
+                <w:sz w:val="8"/>
+                <w:szCs w:val="8"/>
+              </w:rPr>
+            </w:pPr>
+          </w:p>
+        </w:tc>
+        <w:tc>
+          <w:tcPr>
+            <w:tcW w:w="1260" w:type="dxa"/>
+          </w:tcPr>
+          <w:p>
+            <w:pPr>
+              <w:jc w:val="center"/>
+              <w:rPr>
+                <w:sz w:val="8"/>
+                <w:szCs w:val="8"/>
+              </w:rPr>
+            </w:pPr>
+          </w:p>
+        </w:tc>
+        <w:tc>
+          <w:tcPr>
+            <w:tcW w:w="1260" w:type="dxa"/>
+          </w:tcPr>
+          <w:p>
+            <w:pPr>
+              <w:jc w:val="center"/>
+              <w:rPr>
+                <w:sz w:val="8"/>
+                <w:szCs w:val="8"/>
+              </w:rPr>
+            </w:pPr>
+          </w:p>
+        </w:tc>
+        <w:tc>
+          <w:tcPr>
+            <w:tcW w:w="2070" w:type="dxa"/>
+          </w:tcPr>
+          <w:p>
+            <w:pPr>
+              <w:jc w:val="center"/>
+              <w:rPr>
+                <w:sz w:val="8"/>
+                <w:szCs w:val="8"/>
+              </w:rPr>
+            </w:pPr>
+          </w:p>
+        </w:tc>
+        <w:tc>
+          <w:tcPr>
+            <w:tcW w:w="2070" w:type="dxa"/>
+          </w:tcPr>
+          <w:p>
+            <w:pPr>
+              <w:jc w:val="center"/>
+              <w:rPr>
+                <w:sz w:val="8"/>
+                <w:szCs w:val="8"/>
+              </w:rPr>
+            </w:pPr>
+          </w:p>
+        </w:tc>
+      </w:tr>
+      <w:tr>
+        <w:trPr>
+          <w:trHeight w:val="297"/>
+        </w:trPr>
+        <w:tc>
+          <w:tcPr>
+            <w:tcW w:w="1530" w:type="dxa"/>
+            <w:tcBorders>
+              <w:bottom w:val="single" w:sz="4" w:space="0" w:color="auto"/>
+            </w:tcBorders>
+          </w:tcPr>
+          <w:p/>
+        </w:tc>
+        <w:tc>
+          <w:tcPr>
+            <w:tcW w:w="1260" w:type="dxa"/>
+            <w:tcBorders>
+              <w:bottom w:val="single" w:sz="4" w:space="0" w:color="auto"/>
+            </w:tcBorders>
+          </w:tcPr>
+          <w:p>
+            <w:pPr>
+              <w:jc w:val="center"/>
+              <w:rPr>
+                <w:i/>
+              </w:rPr>
+            </w:pPr>
+            <w:r>
+              <w:rPr>
+                <w:i/>
+              </w:rPr>
+              <w:t>Control</w:t>
+            </w:r>
+          </w:p>
+        </w:tc>
+        <w:tc>
+          <w:tcPr>
+            <w:tcW w:w="1260" w:type="dxa"/>
+            <w:tcBorders>
+              <w:bottom w:val="single" w:sz="4" w:space="0" w:color="auto"/>
+            </w:tcBorders>
+          </w:tcPr>
+          <w:p>
+            <w:pPr>
+              <w:jc w:val="center"/>
+              <w:rPr>
+                <w:i/>
+              </w:rPr>
+            </w:pPr>
+            <w:r>
+              <w:rPr>
+                <w:i/>
+              </w:rPr>
+              <w:t>Exclosure</w:t>
+            </w:r>
+          </w:p>
+        </w:tc>
+        <w:tc>
+          <w:tcPr>
+            <w:tcW w:w="2070" w:type="dxa"/>
+            <w:tcBorders>
+              <w:bottom w:val="single" w:sz="4" w:space="0" w:color="auto"/>
+            </w:tcBorders>
+          </w:tcPr>
+          <w:p>
+            <w:pPr>
+              <w:jc w:val="center"/>
+              <w:rPr>
+                <w:i/>
+              </w:rPr>
+            </w:pPr>
+            <w:r>
+              <w:rPr>
+                <w:i/>
+              </w:rPr>
+              <w:t>Control to Exclosure</w:t>
+            </w:r>
+          </w:p>
+        </w:tc>
+        <w:tc>
+          <w:tcPr>
+            <w:tcW w:w="2070" w:type="dxa"/>
+            <w:tcBorders>
+              <w:bottom w:val="single" w:sz="4" w:space="0" w:color="auto"/>
+            </w:tcBorders>
+          </w:tcPr>
+          <w:p>
+            <w:pPr>
+              <w:jc w:val="center"/>
+              <w:rPr>
+                <w:i/>
+              </w:rPr>
+            </w:pPr>
+            <w:r>
+              <w:rPr>
+                <w:i/>
+              </w:rPr>
+              <w:t>Exclosure to Control</w:t>
+            </w:r>
+          </w:p>
+        </w:tc>
+      </w:tr>
+      <w:tr>
+        <w:tc>
+          <w:tcPr>
+            <w:tcW w:w="1530" w:type="dxa"/>
+            <w:tcBorders>
+              <w:top w:val="single" w:sz="4" w:space="0" w:color="auto"/>
+            </w:tcBorders>
+          </w:tcPr>
+          <w:p>
+            <w:pPr>
+              <w:jc w:val="center"/>
+              <w:rPr>
+                <w:i/>
+                <w:sz w:val="8"/>
+                <w:szCs w:val="8"/>
+              </w:rPr>
+            </w:pPr>
+          </w:p>
+        </w:tc>
+        <w:tc>
+          <w:tcPr>
+            <w:tcW w:w="1260" w:type="dxa"/>
+            <w:tcBorders>
+              <w:top w:val="single" w:sz="4" w:space="0" w:color="auto"/>
+            </w:tcBorders>
+          </w:tcPr>
+          <w:p>
+            <w:pPr>
+              <w:jc w:val="center"/>
+              <w:rPr>
+                <w:sz w:val="8"/>
+                <w:szCs w:val="8"/>
+              </w:rPr>
+            </w:pPr>
+          </w:p>
+        </w:tc>
+        <w:tc>
+          <w:tcPr>
+            <w:tcW w:w="1260" w:type="dxa"/>
+            <w:tcBorders>
+              <w:top w:val="single" w:sz="4" w:space="0" w:color="auto"/>
+            </w:tcBorders>
+          </w:tcPr>
+          <w:p>
+            <w:pPr>
+              <w:jc w:val="center"/>
+              <w:rPr>
+                <w:sz w:val="8"/>
+                <w:szCs w:val="8"/>
+              </w:rPr>
+            </w:pPr>
+          </w:p>
+        </w:tc>
+        <w:tc>
+          <w:tcPr>
+            <w:tcW w:w="2070" w:type="dxa"/>
+            <w:tcBorders>
+              <w:top w:val="single" w:sz="4" w:space="0" w:color="auto"/>
+            </w:tcBorders>
+          </w:tcPr>
+          <w:p>
+            <w:pPr>
+              <w:jc w:val="center"/>
+              <w:rPr>
+                <w:sz w:val="8"/>
+                <w:szCs w:val="8"/>
+              </w:rPr>
+            </w:pPr>
+          </w:p>
+        </w:tc>
+        <w:tc>
+          <w:tcPr>
+            <w:tcW w:w="2070" w:type="dxa"/>
+            <w:tcBorders>
+              <w:top w:val="single" w:sz="4" w:space="0" w:color="auto"/>
+            </w:tcBorders>
+          </w:tcPr>
+          <w:p>
+            <w:pPr>
+              <w:jc w:val="center"/>
+              <w:rPr>
+                <w:sz w:val="8"/>
+                <w:szCs w:val="8"/>
+              </w:rPr>
+            </w:pPr>
+          </w:p>
+        </w:tc>
+      </w:tr>
+      <w:tr>
+        <w:tc>
+          <w:tcPr>
+            <w:tcW w:w="1530" w:type="dxa"/>
+          </w:tcPr>
+          <w:p>
+            <w:pPr>
+              <w:jc w:val="center"/>
+              <w:rPr>
+                <w:i/>
+              </w:rPr>
+            </w:pPr>
+            <w:r>
+              <w:rPr>
+                <w:i/>
+              </w:rPr>
+              <w:t>Pre-Arrival</w:t>
+            </w:r>
+          </w:p>
+        </w:tc>
+        <w:tc>
+          <w:tcPr>
+            <w:tcW w:w="1260" w:type="dxa"/>
+          </w:tcPr>
+          <w:p>
+            <w:pPr>
+              <w:jc w:val="center"/>
+            </w:pPr>
+            <w:r>
+              <w:t>0.84 (0.01)</w:t>
+            </w:r>
+          </w:p>
+        </w:tc>
+        <w:tc>
+          <w:tcPr>
+            <w:tcW w:w="1260" w:type="dxa"/>
+          </w:tcPr>
+          <w:p>
+            <w:pPr>
+              <w:jc w:val="center"/>
+            </w:pPr>
+            <w:r>
+              <w:t>0.85 (0.01)</w:t>
+            </w:r>
+          </w:p>
+        </w:tc>
+        <w:tc>
+          <w:tcPr>
+            <w:tcW w:w="2070" w:type="dxa"/>
+          </w:tcPr>
+          <w:p>
+            <w:pPr>
+              <w:jc w:val="center"/>
+            </w:pPr>
+            <w:r>
+              <w:t>0.03 (0.01)</w:t>
+            </w:r>
+          </w:p>
+        </w:tc>
+        <w:tc>
+          <w:tcPr>
+            <w:tcW w:w="2070" w:type="dxa"/>
+          </w:tcPr>
+          <w:p>
+            <w:pPr>
+              <w:jc w:val="center"/>
+            </w:pPr>
+            <w:r>
+              <w:t>0.04 (0.01)</w:t>
+            </w:r>
+          </w:p>
+        </w:tc>
+      </w:tr>
+      <w:tr>
+        <w:tc>
+          <w:tcPr>
+            <w:tcW w:w="1530" w:type="dxa"/>
+          </w:tcPr>
+          <w:p>
+            <w:pPr>
+              <w:jc w:val="center"/>
+              <w:rPr>
+                <w:i/>
+              </w:rPr>
+            </w:pPr>
+            <w:r>
+              <w:rPr>
+                <w:i/>
+              </w:rPr>
+              <w:t>Post-Arrival</w:t>
+            </w:r>
+          </w:p>
+        </w:tc>
+        <w:tc>
+          <w:tcPr>
+            <w:tcW w:w="1260" w:type="dxa"/>
+          </w:tcPr>
+          <w:p>
+            <w:pPr>
+              <w:jc w:val="center"/>
+            </w:pPr>
+            <w:r>
+              <w:t>0.82 (0.00)</w:t>
+            </w:r>
+          </w:p>
+        </w:tc>
+        <w:tc>
+          <w:tcPr>
+            <w:tcW w:w="1260" w:type="dxa"/>
+          </w:tcPr>
+          <w:p>
+            <w:pPr>
+              <w:jc w:val="center"/>
+            </w:pPr>
+            <w:r>
+              <w:t>0.83 (0.01)</w:t>
+            </w:r>
+          </w:p>
+        </w:tc>
+        <w:tc>
+          <w:tcPr>
+            <w:tcW w:w="2070" w:type="dxa"/>
+          </w:tcPr>
+          <w:p>
+            <w:pPr>
+              <w:jc w:val="center"/>
+            </w:pPr>
+            <w:r>
+              <w:t>0.01 (0.00)</w:t>
+            </w:r>
+          </w:p>
+        </w:tc>
+        <w:tc>
+          <w:tcPr>
+            <w:tcW w:w="2070" w:type="dxa"/>
+          </w:tcPr>
+          <w:p>
+            <w:pPr>
+              <w:jc w:val="center"/>
+            </w:pPr>
+            <w:r>
+              <w:t>0.02 (0.00)</w:t>
+            </w:r>
+          </w:p>
+        </w:tc>
+      </w:tr>
+      <w:tr>
+        <w:tc>
+          <w:tcPr>
+            <w:tcW w:w="1530" w:type="dxa"/>
+            <w:tcBorders>
+              <w:bottom w:val="single" w:sz="4" w:space="0" w:color="auto"/>
+            </w:tcBorders>
+          </w:tcPr>
+          <w:p>
+            <w:pPr>
+              <w:jc w:val="center"/>
+              <w:rPr>
+                <w:i/>
+                <w:sz w:val="8"/>
+                <w:szCs w:val="8"/>
+              </w:rPr>
+            </w:pPr>
+          </w:p>
+        </w:tc>
+        <w:tc>
+          <w:tcPr>
+            <w:tcW w:w="1260" w:type="dxa"/>
+            <w:tcBorders>
+              <w:bottom w:val="single" w:sz="4" w:space="0" w:color="auto"/>
+            </w:tcBorders>
+          </w:tcPr>
+          <w:p>
+            <w:pPr>
+              <w:jc w:val="center"/>
+              <w:rPr>
+                <w:sz w:val="8"/>
+                <w:szCs w:val="8"/>
+              </w:rPr>
+            </w:pPr>
+          </w:p>
+        </w:tc>
+        <w:tc>
+          <w:tcPr>
+            <w:tcW w:w="1260" w:type="dxa"/>
+            <w:tcBorders>
+              <w:bottom w:val="single" w:sz="4" w:space="0" w:color="auto"/>
+            </w:tcBorders>
+          </w:tcPr>
+          <w:p>
+            <w:pPr>
+              <w:jc w:val="center"/>
+              <w:rPr>
+                <w:sz w:val="8"/>
+                <w:szCs w:val="8"/>
+              </w:rPr>
+            </w:pPr>
+          </w:p>
+        </w:tc>
+        <w:tc>
+          <w:tcPr>
+            <w:tcW w:w="2070" w:type="dxa"/>
+            <w:tcBorders>
+              <w:bottom w:val="single" w:sz="4" w:space="0" w:color="auto"/>
+            </w:tcBorders>
+          </w:tcPr>
+          <w:p>
+            <w:pPr>
+              <w:jc w:val="center"/>
+              <w:rPr>
+                <w:sz w:val="8"/>
+                <w:szCs w:val="8"/>
+              </w:rPr>
+            </w:pPr>
+          </w:p>
+        </w:tc>
+        <w:tc>
+          <w:tcPr>
+            <w:tcW w:w="2070" w:type="dxa"/>
+            <w:tcBorders>
+              <w:bottom w:val="single" w:sz="4" w:space="0" w:color="auto"/>
+            </w:tcBorders>
+          </w:tcPr>
+          <w:p>
+            <w:pPr>
+              <w:jc w:val="center"/>
+              <w:rPr>
+                <w:sz w:val="8"/>
+                <w:szCs w:val="8"/>
+              </w:rPr>
+            </w:pPr>
+          </w:p>
+        </w:tc>
+      </w:tr>
+    </w:tbl>
+    <w:p>
+      <w:pPr>
+        <w:spacing w:after="0" w:line="480" w:lineRule="auto"/>
+      </w:pPr>
+      <w:r>
         <w:br w:type="page"/>
       </w:r>
     </w:p>
@@ -360,6 +2533,86 @@
         </w:rPr>
         <w:lastRenderedPageBreak/>
         <w:t>Literature Cited</w:t>
+      </w:r>
+    </w:p>
+    <w:p>
+      <w:pPr>
+        <w:spacing w:after="0" w:line="480" w:lineRule="auto"/>
+        <w:ind w:left="360" w:hanging="360"/>
+      </w:pPr>
+      <w:r>
+        <w:t xml:space="preserve">Ernest &amp; Brown 2001 </w:t>
+      </w:r>
+      <w:r>
+        <w:rPr>
+          <w:i/>
+        </w:rPr>
+        <w:t>Science</w:t>
+      </w:r>
+    </w:p>
+    <w:p>
+      <w:pPr>
+        <w:spacing w:after="0" w:line="480" w:lineRule="auto"/>
+        <w:ind w:left="360" w:hanging="360"/>
+      </w:pPr>
+      <w:proofErr w:type="spellStart"/>
+      <w:r>
+        <w:t>Laake</w:t>
+      </w:r>
+      <w:proofErr w:type="spellEnd"/>
+      <w:r>
+        <w:t xml:space="preserve">, J. L. (2013). </w:t>
+      </w:r>
+      <w:proofErr w:type="spellStart"/>
+      <w:r>
+        <w:rPr>
+          <w:i/>
+        </w:rPr>
+        <w:t>RMark</w:t>
+      </w:r>
+      <w:proofErr w:type="spellEnd"/>
+      <w:r>
+        <w:rPr>
+          <w:i/>
+        </w:rPr>
+        <w:t>: An R Interface for Analysis of Capture-Recapture Data with MARK</w:t>
+      </w:r>
+      <w:r>
+        <w:t>. AFSC Processed Rep 2013-01, 25p. Alaska Fish. Sci. Cent., NOAA, Natl. Mar. Fish. Serv., 7600 Sand Point Way NE, Seattle, WA 98115.</w:t>
+      </w:r>
+    </w:p>
+    <w:p>
+      <w:pPr>
+        <w:spacing w:after="0" w:line="480" w:lineRule="auto"/>
+        <w:ind w:left="360" w:hanging="360"/>
+      </w:pPr>
+      <w:r>
+        <w:t xml:space="preserve">Pinheiro, J., D. Bates, S. </w:t>
+      </w:r>
+      <w:proofErr w:type="spellStart"/>
+      <w:r>
+        <w:t>DebRoy</w:t>
+      </w:r>
+      <w:proofErr w:type="spellEnd"/>
+      <w:r>
+        <w:t xml:space="preserve">, D. Sarkar, and R Core Team (2018). </w:t>
+      </w:r>
+      <w:proofErr w:type="spellStart"/>
+      <w:r>
+        <w:rPr>
+          <w:i/>
+        </w:rPr>
+        <w:t>nlme</w:t>
+      </w:r>
+      <w:proofErr w:type="spellEnd"/>
+      <w:r>
+        <w:rPr>
+          <w:i/>
+        </w:rPr>
+        <w:t>: Linear and Nonlinear Mixed Effects Models</w:t>
+      </w:r>
+      <w:r>
+        <w:t>. R package version 3.1-131.1, &lt;https://CRAN.R-project.org/packae=nlme&gt;.</w:t>
       </w:r>
     </w:p>
     <w:sectPr>
@@ -371,6 +2624,231 @@
     </w:sectPr>
   </w:body>
 </w:document>
+</file>
+
+<file path=word/comments.xml><?xml version="1.0" encoding="utf-8"?>
+<w:comments xmlns:wpc="http://schemas.microsoft.com/office/word/2010/wordprocessingCanvas" xmlns:cx="http://schemas.microsoft.com/office/drawing/2014/chartex" xmlns:cx1="http://schemas.microsoft.com/office/drawing/2015/9/8/chartex" xmlns:mc="http://schemas.openxmlformats.org/markup-compatibility/2006" xmlns:o="urn:schemas-microsoft-com:office:office" xmlns:r="http://schemas.openxmlformats.org/officeDocument/2006/relationships" xmlns:m="http://schemas.openxmlformats.org/officeDocument/2006/math" xmlns:v="urn:schemas-microsoft-com:vml" xmlns:wp14="http://schemas.microsoft.com/office/word/2010/wordprocessingDrawing" xmlns:wp="http://schemas.openxmlformats.org/drawingml/2006/wordprocessingDrawing" xmlns:w10="urn:schemas-microsoft-com:office:word" xmlns:w="http://schemas.openxmlformats.org/wordprocessingml/2006/main" xmlns:w14="http://schemas.microsoft.com/office/word/2010/wordml" xmlns:w15="http://schemas.microsoft.com/office/word/2012/wordml" xmlns:w16se="http://schemas.microsoft.com/office/word/2015/wordml/symex" xmlns:wpg="http://schemas.microsoft.com/office/word/2010/wordprocessingGroup" xmlns:wpi="http://schemas.microsoft.com/office/word/2010/wordprocessingInk" xmlns:wne="http://schemas.microsoft.com/office/word/2006/wordml" xmlns:wps="http://schemas.microsoft.com/office/word/2010/wordprocessingShape" mc:Ignorable="w14 w15 w16se wp14">
+  <w:comment w:id="0" w:author="Microsoft Office User" w:date="2018-04-19T09:53:00Z" w:initials="MOU">
+    <w:p>
+      <w:pPr>
+        <w:pStyle w:val="CommentText"/>
+      </w:pPr>
+      <w:r>
+        <w:rPr>
+          <w:rStyle w:val="CommentReference"/>
+        </w:rPr>
+        <w:annotationRef/>
+      </w:r>
+      <w:r>
+        <w:t>clarify</w:t>
+      </w:r>
+    </w:p>
+  </w:comment>
+  <w:comment w:id="1" w:author="Bledsoe,Ellen" w:date="2018-04-25T10:06:00Z" w:initials="B">
+    <w:p>
+      <w:pPr>
+        <w:shd w:val="clear" w:color="auto" w:fill="FFFFFF"/>
+        <w:spacing w:line="240" w:lineRule="atLeast"/>
+        <w:rPr>
+          <w:rFonts w:ascii="Arial" w:eastAsia="Times New Roman" w:hAnsi="Arial" w:cs="Arial"/>
+          <w:color w:val="808080"/>
+          <w:sz w:val="24"/>
+          <w:szCs w:val="24"/>
+        </w:rPr>
+      </w:pPr>
+      <w:r>
+        <w:rPr>
+          <w:rStyle w:val="CommentReference"/>
+        </w:rPr>
+        <w:annotationRef/>
+      </w:r>
+      <w:proofErr w:type="gramStart"/>
+      <w:r>
+        <w:t>double</w:t>
+      </w:r>
+      <w:proofErr w:type="gramEnd"/>
+      <w:r>
+        <w:t xml:space="preserve"> check variance to see if this approach actually makes sense (</w:t>
+      </w:r>
+      <w:r>
+        <w:t>http://halweb.uc3m.es/esp/Personal/personas/durban/esp/web/notes/gls.pdf</w:t>
+      </w:r>
+      <w:r>
+        <w:t>)</w:t>
+      </w:r>
+      <w:r>
+        <w:br/>
+        <w:t>appears as though nonlinear regressions are going to use least squares anyway, so probably ok, but do a bit more checking (</w:t>
+      </w:r>
+      <w:r>
+        <w:rPr>
+          <w:rFonts w:ascii="Arial" w:eastAsia="Times New Roman" w:hAnsi="Arial" w:cs="Arial"/>
+          <w:color w:val="006621"/>
+          <w:sz w:val="21"/>
+          <w:szCs w:val="21"/>
+        </w:rPr>
+        <w:t>https://www.jstatsoft.org/article/view/v066i05/v66i05.pdf</w:t>
+      </w:r>
+      <w:r>
+        <w:rPr>
+          <w:rFonts w:ascii="Arial" w:eastAsia="Times New Roman" w:hAnsi="Arial" w:cs="Arial"/>
+          <w:color w:val="808080"/>
+          <w:sz w:val="24"/>
+          <w:szCs w:val="24"/>
+        </w:rPr>
+        <w:t>)</w:t>
+      </w:r>
+      <w:r>
+        <w:br/>
+      </w:r>
+    </w:p>
+  </w:comment>
+</w:comments>
+</file>
+
+<file path=word/commentsExtended.xml><?xml version="1.0" encoding="utf-8"?>
+<w15:commentsEx xmlns:wpc="http://schemas.microsoft.com/office/word/2010/wordprocessingCanvas" xmlns:cx="http://schemas.microsoft.com/office/drawing/2014/chartex" xmlns:cx1="http://schemas.microsoft.com/office/drawing/2015/9/8/chartex" xmlns:mc="http://schemas.openxmlformats.org/markup-compatibility/2006" xmlns:o="urn:schemas-microsoft-com:office:office" xmlns:r="http://schemas.openxmlformats.org/officeDocument/2006/relationships" xmlns:m="http://schemas.openxmlformats.org/officeDocument/2006/math" xmlns:v="urn:schemas-microsoft-com:vml" xmlns:wp14="http://schemas.microsoft.com/office/word/2010/wordprocessingDrawing" xmlns:wp="http://schemas.openxmlformats.org/drawingml/2006/wordprocessingDrawing" xmlns:w10="urn:schemas-microsoft-com:office:word" xmlns:w="http://schemas.openxmlformats.org/wordprocessingml/2006/main" xmlns:w14="http://schemas.microsoft.com/office/word/2010/wordml" xmlns:w15="http://schemas.microsoft.com/office/word/2012/wordml" xmlns:w16se="http://schemas.microsoft.com/office/word/2015/wordml/symex" xmlns:wpg="http://schemas.microsoft.com/office/word/2010/wordprocessingGroup" xmlns:wpi="http://schemas.microsoft.com/office/word/2010/wordprocessingInk" xmlns:wne="http://schemas.microsoft.com/office/word/2006/wordml" xmlns:wps="http://schemas.microsoft.com/office/word/2010/wordprocessingShape" mc:Ignorable="w14 w15 w16se wp14">
+  <w15:commentEx w15:paraId="451C9FB3" w15:done="0"/>
+  <w15:commentEx w15:paraId="44179234" w15:done="0"/>
+</w15:commentsEx>
+</file>
+
+<file path=word/commentsIds.xml><?xml version="1.0" encoding="utf-8"?>
+<w16cid:commentsIds xmlns:wpc="http://schemas.microsoft.com/office/word/2010/wordprocessingCanvas" xmlns:cx="http://schemas.microsoft.com/office/drawing/2014/chartex" xmlns:cx1="http://schemas.microsoft.com/office/drawing/2015/9/8/chartex" xmlns:cx2="http://schemas.microsoft.com/office/drawing/2015/10/21/chartex" xmlns:cx3="http://schemas.microsoft.com/office/drawing/2016/5/9/chartex" xmlns:cx4="http://schemas.microsoft.com/office/drawing/2016/5/10/chartex" xmlns:cx5="http://schemas.microsoft.com/office/drawing/2016/5/11/chartex" xmlns:cx6="http://schemas.microsoft.com/office/drawing/2016/5/12/chartex" xmlns:cx7="http://schemas.microsoft.com/office/drawing/2016/5/13/chartex" xmlns:cx8="http://schemas.microsoft.com/office/drawing/2016/5/14/chartex" xmlns:mc="http://schemas.openxmlformats.org/markup-compatibility/2006" xmlns:aink="http://schemas.microsoft.com/office/drawing/2016/ink" xmlns:am3d="http://schemas.microsoft.com/office/drawing/2017/model3d" xmlns:o="urn:schemas-microsoft-com:office:office" xmlns:r="http://schemas.openxmlformats.org/officeDocument/2006/relationships" xmlns:m="http://schemas.openxmlformats.org/officeDocument/2006/math" xmlns:v="urn:schemas-microsoft-com:vml" xmlns:wp14="http://schemas.microsoft.com/office/word/2010/wordprocessingDrawing" xmlns:wp="http://schemas.openxmlformats.org/drawingml/2006/wordprocessingDrawing" xmlns:w10="urn:schemas-microsoft-com:office:word" xmlns:w="http://schemas.openxmlformats.org/wordprocessingml/2006/main" xmlns:w14="http://schemas.microsoft.com/office/word/2010/wordml" xmlns:w15="http://schemas.microsoft.com/office/word/2012/wordml" xmlns:w16cid="http://schemas.microsoft.com/office/word/2016/wordml/cid" xmlns:w16se="http://schemas.microsoft.com/office/word/2015/wordml/symex" xmlns:wpg="http://schemas.microsoft.com/office/word/2010/wordprocessingGroup" xmlns:wpi="http://schemas.microsoft.com/office/word/2010/wordprocessingInk" xmlns:wne="http://schemas.microsoft.com/office/word/2006/wordml" xmlns:wps="http://schemas.microsoft.com/office/word/2010/wordprocessingShape" mc:Ignorable="w14 w15 w16se w16cid wp14">
+  <w16cid:commentId w16cid:paraId="451C9FB3" w16cid:durableId="1E82E5A8"/>
+</w16cid:commentsIds>
+</file>
+
+<file path=word/numbering.xml><?xml version="1.0" encoding="utf-8"?>
+<w:numbering xmlns:wpc="http://schemas.microsoft.com/office/word/2010/wordprocessingCanvas" xmlns:cx="http://schemas.microsoft.com/office/drawing/2014/chartex" xmlns:cx1="http://schemas.microsoft.com/office/drawing/2015/9/8/chartex" xmlns:mc="http://schemas.openxmlformats.org/markup-compatibility/2006" xmlns:o="urn:schemas-microsoft-com:office:office" xmlns:r="http://schemas.openxmlformats.org/officeDocument/2006/relationships" xmlns:m="http://schemas.openxmlformats.org/officeDocument/2006/math" xmlns:v="urn:schemas-microsoft-com:vml" xmlns:wp14="http://schemas.microsoft.com/office/word/2010/wordprocessingDrawing" xmlns:wp="http://schemas.openxmlformats.org/drawingml/2006/wordprocessingDrawing" xmlns:w10="urn:schemas-microsoft-com:office:word" xmlns:w="http://schemas.openxmlformats.org/wordprocessingml/2006/main" xmlns:w14="http://schemas.microsoft.com/office/word/2010/wordml" xmlns:w15="http://schemas.microsoft.com/office/word/2012/wordml" xmlns:w16se="http://schemas.microsoft.com/office/word/2015/wordml/symex" xmlns:wpg="http://schemas.microsoft.com/office/word/2010/wordprocessingGroup" xmlns:wpi="http://schemas.microsoft.com/office/word/2010/wordprocessingInk" xmlns:wne="http://schemas.microsoft.com/office/word/2006/wordml" xmlns:wps="http://schemas.microsoft.com/office/word/2010/wordprocessingShape" mc:Ignorable="w14 w15 w16se wp14">
+  <w:abstractNum w:abstractNumId="0" w15:restartNumberingAfterBreak="0">
+    <w:nsid w:val="0D7B6AF0"/>
+    <w:multiLevelType w:val="multilevel"/>
+    <w:tmpl w:val="A3A4625E"/>
+    <w:lvl w:ilvl="0">
+      <w:start w:val="1"/>
+      <w:numFmt w:val="decimal"/>
+      <w:lvlText w:val="%1."/>
+      <w:lvlJc w:val="left"/>
+      <w:pPr>
+        <w:tabs>
+          <w:tab w:val="num" w:pos="720"/>
+        </w:tabs>
+        <w:ind w:left="720" w:hanging="360"/>
+      </w:pPr>
+    </w:lvl>
+    <w:lvl w:ilvl="1" w:tentative="1">
+      <w:start w:val="1"/>
+      <w:numFmt w:val="decimal"/>
+      <w:lvlText w:val="%2."/>
+      <w:lvlJc w:val="left"/>
+      <w:pPr>
+        <w:tabs>
+          <w:tab w:val="num" w:pos="1440"/>
+        </w:tabs>
+        <w:ind w:left="1440" w:hanging="360"/>
+      </w:pPr>
+    </w:lvl>
+    <w:lvl w:ilvl="2" w:tentative="1">
+      <w:start w:val="1"/>
+      <w:numFmt w:val="decimal"/>
+      <w:lvlText w:val="%3."/>
+      <w:lvlJc w:val="left"/>
+      <w:pPr>
+        <w:tabs>
+          <w:tab w:val="num" w:pos="2160"/>
+        </w:tabs>
+        <w:ind w:left="2160" w:hanging="360"/>
+      </w:pPr>
+    </w:lvl>
+    <w:lvl w:ilvl="3" w:tentative="1">
+      <w:start w:val="1"/>
+      <w:numFmt w:val="decimal"/>
+      <w:lvlText w:val="%4."/>
+      <w:lvlJc w:val="left"/>
+      <w:pPr>
+        <w:tabs>
+          <w:tab w:val="num" w:pos="2880"/>
+        </w:tabs>
+        <w:ind w:left="2880" w:hanging="360"/>
+      </w:pPr>
+    </w:lvl>
+    <w:lvl w:ilvl="4" w:tentative="1">
+      <w:start w:val="1"/>
+      <w:numFmt w:val="decimal"/>
+      <w:lvlText w:val="%5."/>
+      <w:lvlJc w:val="left"/>
+      <w:pPr>
+        <w:tabs>
+          <w:tab w:val="num" w:pos="3600"/>
+        </w:tabs>
+        <w:ind w:left="3600" w:hanging="360"/>
+      </w:pPr>
+    </w:lvl>
+    <w:lvl w:ilvl="5" w:tentative="1">
+      <w:start w:val="1"/>
+      <w:numFmt w:val="decimal"/>
+      <w:lvlText w:val="%6."/>
+      <w:lvlJc w:val="left"/>
+      <w:pPr>
+        <w:tabs>
+          <w:tab w:val="num" w:pos="4320"/>
+        </w:tabs>
+        <w:ind w:left="4320" w:hanging="360"/>
+      </w:pPr>
+    </w:lvl>
+    <w:lvl w:ilvl="6" w:tentative="1">
+      <w:start w:val="1"/>
+      <w:numFmt w:val="decimal"/>
+      <w:lvlText w:val="%7."/>
+      <w:lvlJc w:val="left"/>
+      <w:pPr>
+        <w:tabs>
+          <w:tab w:val="num" w:pos="5040"/>
+        </w:tabs>
+        <w:ind w:left="5040" w:hanging="360"/>
+      </w:pPr>
+    </w:lvl>
+    <w:lvl w:ilvl="7" w:tentative="1">
+      <w:start w:val="1"/>
+      <w:numFmt w:val="decimal"/>
+      <w:lvlText w:val="%8."/>
+      <w:lvlJc w:val="left"/>
+      <w:pPr>
+        <w:tabs>
+          <w:tab w:val="num" w:pos="5760"/>
+        </w:tabs>
+        <w:ind w:left="5760" w:hanging="360"/>
+      </w:pPr>
+    </w:lvl>
+    <w:lvl w:ilvl="8" w:tentative="1">
+      <w:start w:val="1"/>
+      <w:numFmt w:val="decimal"/>
+      <w:lvlText w:val="%9."/>
+      <w:lvlJc w:val="left"/>
+      <w:pPr>
+        <w:tabs>
+          <w:tab w:val="num" w:pos="6480"/>
+        </w:tabs>
+        <w:ind w:left="6480" w:hanging="360"/>
+      </w:pPr>
+    </w:lvl>
+  </w:abstractNum>
+  <w:num w:numId="1">
+    <w:abstractNumId w:val="0"/>
+  </w:num>
+</w:numbering>
+</file>
+
+<file path=word/people.xml><?xml version="1.0" encoding="utf-8"?>
+<w15:people xmlns:wpc="http://schemas.microsoft.com/office/word/2010/wordprocessingCanvas" xmlns:cx="http://schemas.microsoft.com/office/drawing/2014/chartex" xmlns:cx1="http://schemas.microsoft.com/office/drawing/2015/9/8/chartex" xmlns:mc="http://schemas.openxmlformats.org/markup-compatibility/2006" xmlns:o="urn:schemas-microsoft-com:office:office" xmlns:r="http://schemas.openxmlformats.org/officeDocument/2006/relationships" xmlns:m="http://schemas.openxmlformats.org/officeDocument/2006/math" xmlns:v="urn:schemas-microsoft-com:vml" xmlns:wp14="http://schemas.microsoft.com/office/word/2010/wordprocessingDrawing" xmlns:wp="http://schemas.openxmlformats.org/drawingml/2006/wordprocessingDrawing" xmlns:w10="urn:schemas-microsoft-com:office:word" xmlns:w="http://schemas.openxmlformats.org/wordprocessingml/2006/main" xmlns:w14="http://schemas.microsoft.com/office/word/2010/wordml" xmlns:w15="http://schemas.microsoft.com/office/word/2012/wordml" xmlns:w16se="http://schemas.microsoft.com/office/word/2015/wordml/symex" xmlns:wpg="http://schemas.microsoft.com/office/word/2010/wordprocessingGroup" xmlns:wpi="http://schemas.microsoft.com/office/word/2010/wordprocessingInk" xmlns:wne="http://schemas.microsoft.com/office/word/2006/wordml" xmlns:wps="http://schemas.microsoft.com/office/word/2010/wordprocessingShape" mc:Ignorable="w14 w15 w16se wp14">
+  <w15:person w15:author="Microsoft Office User">
+    <w15:presenceInfo w15:providerId="None" w15:userId="Microsoft Office User"/>
+  </w15:person>
+  <w15:person w15:author="Bledsoe,Ellen">
+    <w15:presenceInfo w15:providerId="AD" w15:userId="S-1-5-21-1308237860-4193317556-336787646-1787925"/>
+  </w15:person>
+</w15:people>
 </file>
 
 <file path=word/styles.xml><?xml version="1.0" encoding="utf-8"?>
@@ -814,6 +3292,147 @@
       <w:u w:val="single"/>
     </w:rPr>
   </w:style>
+  <w:style w:type="table" w:styleId="TableGrid">
+    <w:name w:val="Table Grid"/>
+    <w:basedOn w:val="TableNormal"/>
+    <w:uiPriority w:val="39"/>
+    <w:rsid w:val="008D50E6"/>
+    <w:pPr>
+      <w:spacing w:after="0" w:line="240" w:lineRule="auto"/>
+    </w:pPr>
+    <w:tblPr>
+      <w:tblBorders>
+        <w:top w:val="single" w:sz="4" w:space="0" w:color="auto"/>
+        <w:left w:val="single" w:sz="4" w:space="0" w:color="auto"/>
+        <w:bottom w:val="single" w:sz="4" w:space="0" w:color="auto"/>
+        <w:right w:val="single" w:sz="4" w:space="0" w:color="auto"/>
+        <w:insideH w:val="single" w:sz="4" w:space="0" w:color="auto"/>
+        <w:insideV w:val="single" w:sz="4" w:space="0" w:color="auto"/>
+      </w:tblBorders>
+    </w:tblPr>
+  </w:style>
+  <w:style w:type="character" w:customStyle="1" w:styleId="UnresolvedMention1">
+    <w:name w:val="Unresolved Mention1"/>
+    <w:basedOn w:val="DefaultParagraphFont"/>
+    <w:uiPriority w:val="99"/>
+    <w:semiHidden/>
+    <w:unhideWhenUsed/>
+    <w:rsid w:val="001458CD"/>
+    <w:rPr>
+      <w:color w:val="808080"/>
+      <w:shd w:val="clear" w:color="auto" w:fill="E6E6E6"/>
+    </w:rPr>
+  </w:style>
+  <w:style w:type="character" w:styleId="CommentReference">
+    <w:name w:val="annotation reference"/>
+    <w:basedOn w:val="DefaultParagraphFont"/>
+    <w:uiPriority w:val="99"/>
+    <w:semiHidden/>
+    <w:unhideWhenUsed/>
+    <w:rsid w:val="00361FFB"/>
+    <w:rPr>
+      <w:sz w:val="16"/>
+      <w:szCs w:val="16"/>
+    </w:rPr>
+  </w:style>
+  <w:style w:type="paragraph" w:styleId="CommentText">
+    <w:name w:val="annotation text"/>
+    <w:basedOn w:val="Normal"/>
+    <w:link w:val="CommentTextChar"/>
+    <w:uiPriority w:val="99"/>
+    <w:semiHidden/>
+    <w:unhideWhenUsed/>
+    <w:rsid w:val="00361FFB"/>
+    <w:pPr>
+      <w:spacing w:line="240" w:lineRule="auto"/>
+    </w:pPr>
+    <w:rPr>
+      <w:sz w:val="20"/>
+      <w:szCs w:val="20"/>
+    </w:rPr>
+  </w:style>
+  <w:style w:type="character" w:customStyle="1" w:styleId="CommentTextChar">
+    <w:name w:val="Comment Text Char"/>
+    <w:basedOn w:val="DefaultParagraphFont"/>
+    <w:link w:val="CommentText"/>
+    <w:uiPriority w:val="99"/>
+    <w:semiHidden/>
+    <w:rsid w:val="00361FFB"/>
+    <w:rPr>
+      <w:sz w:val="20"/>
+      <w:szCs w:val="20"/>
+    </w:rPr>
+  </w:style>
+  <w:style w:type="paragraph" w:styleId="CommentSubject">
+    <w:name w:val="annotation subject"/>
+    <w:basedOn w:val="CommentText"/>
+    <w:next w:val="CommentText"/>
+    <w:link w:val="CommentSubjectChar"/>
+    <w:uiPriority w:val="99"/>
+    <w:semiHidden/>
+    <w:unhideWhenUsed/>
+    <w:rsid w:val="00361FFB"/>
+    <w:rPr>
+      <w:b/>
+      <w:bCs/>
+    </w:rPr>
+  </w:style>
+  <w:style w:type="character" w:customStyle="1" w:styleId="CommentSubjectChar">
+    <w:name w:val="Comment Subject Char"/>
+    <w:basedOn w:val="CommentTextChar"/>
+    <w:link w:val="CommentSubject"/>
+    <w:uiPriority w:val="99"/>
+    <w:semiHidden/>
+    <w:rsid w:val="00361FFB"/>
+    <w:rPr>
+      <w:b/>
+      <w:bCs/>
+      <w:sz w:val="20"/>
+      <w:szCs w:val="20"/>
+    </w:rPr>
+  </w:style>
+  <w:style w:type="paragraph" w:styleId="BalloonText">
+    <w:name w:val="Balloon Text"/>
+    <w:basedOn w:val="Normal"/>
+    <w:link w:val="BalloonTextChar"/>
+    <w:uiPriority w:val="99"/>
+    <w:semiHidden/>
+    <w:unhideWhenUsed/>
+    <w:rsid w:val="00361FFB"/>
+    <w:pPr>
+      <w:spacing w:after="0" w:line="240" w:lineRule="auto"/>
+    </w:pPr>
+    <w:rPr>
+      <w:rFonts w:ascii="Times New Roman" w:hAnsi="Times New Roman" w:cs="Times New Roman"/>
+      <w:sz w:val="18"/>
+      <w:szCs w:val="18"/>
+    </w:rPr>
+  </w:style>
+  <w:style w:type="character" w:customStyle="1" w:styleId="BalloonTextChar">
+    <w:name w:val="Balloon Text Char"/>
+    <w:basedOn w:val="DefaultParagraphFont"/>
+    <w:link w:val="BalloonText"/>
+    <w:uiPriority w:val="99"/>
+    <w:semiHidden/>
+    <w:rsid w:val="00361FFB"/>
+    <w:rPr>
+      <w:rFonts w:ascii="Times New Roman" w:hAnsi="Times New Roman" w:cs="Times New Roman"/>
+      <w:sz w:val="18"/>
+      <w:szCs w:val="18"/>
+    </w:rPr>
+  </w:style>
+  <w:style w:type="character" w:styleId="HTMLCite">
+    <w:name w:val="HTML Cite"/>
+    <w:basedOn w:val="DefaultParagraphFont"/>
+    <w:uiPriority w:val="99"/>
+    <w:semiHidden/>
+    <w:unhideWhenUsed/>
+    <w:rsid w:val="00042156"/>
+    <w:rPr>
+      <w:i/>
+      <w:iCs/>
+    </w:rPr>
+  </w:style>
 </w:styles>
 </file>
 

</xml_diff>